<commit_message>
te maken aanpassingen toegevoegd
</commit_message>
<xml_diff>
--- a/documents/System Specification - Proftaak - Dgie & Amar - Vx - ict college.docx
+++ b/documents/System Specification - Proftaak - Dgie & Amar - Vx - ict college.docx
@@ -30,6 +30,7 @@
           <w:szCs w:val="56"/>
         </w:rPr>
       </w:pPr>
+      <w:commentRangeStart w:id="0"/>
       <w:r>
         <w:rPr>
           <w:b/>
@@ -37,6 +38,13 @@
           <w:szCs w:val="56"/>
         </w:rPr>
         <w:t>System Specification</w:t>
+      </w:r>
+      <w:commentRangeEnd w:id="0"/>
+      <w:r>
+        <w:rPr>
+          <w:rStyle w:val="CommentReference"/>
+        </w:rPr>
+        <w:commentReference w:id="0"/>
       </w:r>
     </w:p>
     <w:p>
@@ -498,7 +506,7 @@
             </w:rPr>
             <w:fldChar w:fldCharType="separate"/>
           </w:r>
-          <w:hyperlink w:anchor="_Toc483302204" w:history="1">
+          <w:hyperlink w:anchor="_Toc483310814" w:history="1">
             <w:r>
               <w:rPr>
                 <w:rStyle w:val="Hyperlink"/>
@@ -525,7 +533,7 @@
                 <w:noProof/>
                 <w:webHidden/>
               </w:rPr>
-              <w:instrText xml:space="preserve"> PAGEREF _Toc483302204 \h </w:instrText>
+              <w:instrText xml:space="preserve"> PAGEREF _Toc483310814 \h </w:instrText>
             </w:r>
             <w:r>
               <w:rPr>
@@ -545,7 +553,7 @@
                 <w:noProof/>
                 <w:webHidden/>
               </w:rPr>
-              <w:t>2</w:t>
+              <w:t>3</w:t>
             </w:r>
             <w:r>
               <w:rPr>
@@ -568,7 +576,7 @@
               <w:lang w:val="en-GB" w:eastAsia="en-GB"/>
             </w:rPr>
           </w:pPr>
-          <w:hyperlink w:anchor="_Toc483302205" w:history="1">
+          <w:hyperlink w:anchor="_Toc483310815" w:history="1">
             <w:r>
               <w:rPr>
                 <w:rStyle w:val="Hyperlink"/>
@@ -595,7 +603,7 @@
                 <w:noProof/>
                 <w:webHidden/>
               </w:rPr>
-              <w:instrText xml:space="preserve"> PAGEREF _Toc483302205 \h </w:instrText>
+              <w:instrText xml:space="preserve"> PAGEREF _Toc483310815 \h </w:instrText>
             </w:r>
             <w:r>
               <w:rPr>
@@ -615,7 +623,7 @@
                 <w:noProof/>
                 <w:webHidden/>
               </w:rPr>
-              <w:t>2</w:t>
+              <w:t>3</w:t>
             </w:r>
             <w:r>
               <w:rPr>
@@ -638,7 +646,7 @@
               <w:lang w:val="en-GB" w:eastAsia="en-GB"/>
             </w:rPr>
           </w:pPr>
-          <w:hyperlink w:anchor="_Toc483302206" w:history="1">
+          <w:hyperlink w:anchor="_Toc483310816" w:history="1">
             <w:r>
               <w:rPr>
                 <w:rStyle w:val="Hyperlink"/>
@@ -665,7 +673,7 @@
                 <w:noProof/>
                 <w:webHidden/>
               </w:rPr>
-              <w:instrText xml:space="preserve"> PAGEREF _Toc483302206 \h </w:instrText>
+              <w:instrText xml:space="preserve"> PAGEREF _Toc483310816 \h </w:instrText>
             </w:r>
             <w:r>
               <w:rPr>
@@ -708,7 +716,7 @@
               <w:lang w:val="en-GB" w:eastAsia="en-GB"/>
             </w:rPr>
           </w:pPr>
-          <w:hyperlink w:anchor="_Toc483302207" w:history="1">
+          <w:hyperlink w:anchor="_Toc483310817" w:history="1">
             <w:r>
               <w:rPr>
                 <w:rStyle w:val="Hyperlink"/>
@@ -735,7 +743,7 @@
                 <w:noProof/>
                 <w:webHidden/>
               </w:rPr>
-              <w:instrText xml:space="preserve"> PAGEREF _Toc483302207 \h </w:instrText>
+              <w:instrText xml:space="preserve"> PAGEREF _Toc483310817 \h </w:instrText>
             </w:r>
             <w:r>
               <w:rPr>
@@ -778,7 +786,7 @@
               <w:lang w:val="en-GB" w:eastAsia="en-GB"/>
             </w:rPr>
           </w:pPr>
-          <w:hyperlink w:anchor="_Toc483302208" w:history="1">
+          <w:hyperlink w:anchor="_Toc483310818" w:history="1">
             <w:r>
               <w:rPr>
                 <w:rStyle w:val="Hyperlink"/>
@@ -805,7 +813,7 @@
                 <w:noProof/>
                 <w:webHidden/>
               </w:rPr>
-              <w:instrText xml:space="preserve"> PAGEREF _Toc483302208 \h </w:instrText>
+              <w:instrText xml:space="preserve"> PAGEREF _Toc483310818 \h </w:instrText>
             </w:r>
             <w:r>
               <w:rPr>
@@ -848,7 +856,7 @@
               <w:lang w:val="en-GB" w:eastAsia="en-GB"/>
             </w:rPr>
           </w:pPr>
-          <w:hyperlink w:anchor="_Toc483302209" w:history="1">
+          <w:hyperlink w:anchor="_Toc483310819" w:history="1">
             <w:r>
               <w:rPr>
                 <w:rStyle w:val="Hyperlink"/>
@@ -875,7 +883,7 @@
                 <w:noProof/>
                 <w:webHidden/>
               </w:rPr>
-              <w:instrText xml:space="preserve"> PAGEREF _Toc483302209 \h </w:instrText>
+              <w:instrText xml:space="preserve"> PAGEREF _Toc483310819 \h </w:instrText>
             </w:r>
             <w:r>
               <w:rPr>
@@ -895,7 +903,7 @@
                 <w:noProof/>
                 <w:webHidden/>
               </w:rPr>
-              <w:t>3</w:t>
+              <w:t>4</w:t>
             </w:r>
             <w:r>
               <w:rPr>
@@ -918,7 +926,7 @@
               <w:lang w:val="en-GB" w:eastAsia="en-GB"/>
             </w:rPr>
           </w:pPr>
-          <w:hyperlink w:anchor="_Toc483302210" w:history="1">
+          <w:hyperlink w:anchor="_Toc483310820" w:history="1">
             <w:r>
               <w:rPr>
                 <w:rStyle w:val="Hyperlink"/>
@@ -945,7 +953,7 @@
                 <w:noProof/>
                 <w:webHidden/>
               </w:rPr>
-              <w:instrText xml:space="preserve"> PAGEREF _Toc483302210 \h </w:instrText>
+              <w:instrText xml:space="preserve"> PAGEREF _Toc483310820 \h </w:instrText>
             </w:r>
             <w:r>
               <w:rPr>
@@ -988,7 +996,7 @@
               <w:lang w:val="en-GB" w:eastAsia="en-GB"/>
             </w:rPr>
           </w:pPr>
-          <w:hyperlink w:anchor="_Toc483302211" w:history="1">
+          <w:hyperlink w:anchor="_Toc483310821" w:history="1">
             <w:r>
               <w:rPr>
                 <w:rStyle w:val="Hyperlink"/>
@@ -1015,7 +1023,7 @@
                 <w:noProof/>
                 <w:webHidden/>
               </w:rPr>
-              <w:instrText xml:space="preserve"> PAGEREF _Toc483302211 \h </w:instrText>
+              <w:instrText xml:space="preserve"> PAGEREF _Toc483310821 \h </w:instrText>
             </w:r>
             <w:r>
               <w:rPr>
@@ -1035,7 +1043,7 @@
                 <w:noProof/>
                 <w:webHidden/>
               </w:rPr>
-              <w:t>4</w:t>
+              <w:t>5</w:t>
             </w:r>
             <w:r>
               <w:rPr>
@@ -1058,7 +1066,7 @@
               <w:lang w:val="en-GB" w:eastAsia="en-GB"/>
             </w:rPr>
           </w:pPr>
-          <w:hyperlink w:anchor="_Toc483302212" w:history="1">
+          <w:hyperlink w:anchor="_Toc483310822" w:history="1">
             <w:r>
               <w:rPr>
                 <w:rStyle w:val="Hyperlink"/>
@@ -1085,7 +1093,7 @@
                 <w:noProof/>
                 <w:webHidden/>
               </w:rPr>
-              <w:instrText xml:space="preserve"> PAGEREF _Toc483302212 \h </w:instrText>
+              <w:instrText xml:space="preserve"> PAGEREF _Toc483310822 \h </w:instrText>
             </w:r>
             <w:r>
               <w:rPr>
@@ -1105,7 +1113,7 @@
                 <w:noProof/>
                 <w:webHidden/>
               </w:rPr>
-              <w:t>4</w:t>
+              <w:t>5</w:t>
             </w:r>
             <w:r>
               <w:rPr>
@@ -1128,7 +1136,7 @@
               <w:lang w:val="en-GB" w:eastAsia="en-GB"/>
             </w:rPr>
           </w:pPr>
-          <w:hyperlink w:anchor="_Toc483302213" w:history="1">
+          <w:hyperlink w:anchor="_Toc483310823" w:history="1">
             <w:r>
               <w:rPr>
                 <w:rStyle w:val="Hyperlink"/>
@@ -1155,7 +1163,7 @@
                 <w:noProof/>
                 <w:webHidden/>
               </w:rPr>
-              <w:instrText xml:space="preserve"> PAGEREF _Toc483302213 \h </w:instrText>
+              <w:instrText xml:space="preserve"> PAGEREF _Toc483310823 \h </w:instrText>
             </w:r>
             <w:r>
               <w:rPr>
@@ -1175,7 +1183,7 @@
                 <w:noProof/>
                 <w:webHidden/>
               </w:rPr>
-              <w:t>4</w:t>
+              <w:t>5</w:t>
             </w:r>
             <w:r>
               <w:rPr>
@@ -1198,7 +1206,7 @@
               <w:lang w:val="en-GB" w:eastAsia="en-GB"/>
             </w:rPr>
           </w:pPr>
-          <w:hyperlink w:anchor="_Toc483302214" w:history="1">
+          <w:hyperlink w:anchor="_Toc483310824" w:history="1">
             <w:r>
               <w:rPr>
                 <w:rStyle w:val="Hyperlink"/>
@@ -1225,7 +1233,7 @@
                 <w:noProof/>
                 <w:webHidden/>
               </w:rPr>
-              <w:instrText xml:space="preserve"> PAGEREF _Toc483302214 \h </w:instrText>
+              <w:instrText xml:space="preserve"> PAGEREF _Toc483310824 \h </w:instrText>
             </w:r>
             <w:r>
               <w:rPr>
@@ -1245,7 +1253,7 @@
                 <w:noProof/>
                 <w:webHidden/>
               </w:rPr>
-              <w:t>4</w:t>
+              <w:t>5</w:t>
             </w:r>
             <w:r>
               <w:rPr>
@@ -1268,7 +1276,7 @@
               <w:lang w:val="en-GB" w:eastAsia="en-GB"/>
             </w:rPr>
           </w:pPr>
-          <w:hyperlink w:anchor="_Toc483302215" w:history="1">
+          <w:hyperlink w:anchor="_Toc483310825" w:history="1">
             <w:r>
               <w:rPr>
                 <w:rStyle w:val="Hyperlink"/>
@@ -1295,7 +1303,7 @@
                 <w:noProof/>
                 <w:webHidden/>
               </w:rPr>
-              <w:instrText xml:space="preserve"> PAGEREF _Toc483302215 \h </w:instrText>
+              <w:instrText xml:space="preserve"> PAGEREF _Toc483310825 \h </w:instrText>
             </w:r>
             <w:r>
               <w:rPr>
@@ -1315,7 +1323,7 @@
                 <w:noProof/>
                 <w:webHidden/>
               </w:rPr>
-              <w:t>4</w:t>
+              <w:t>5</w:t>
             </w:r>
             <w:r>
               <w:rPr>
@@ -1338,7 +1346,7 @@
               <w:lang w:val="en-GB" w:eastAsia="en-GB"/>
             </w:rPr>
           </w:pPr>
-          <w:hyperlink w:anchor="_Toc483302216" w:history="1">
+          <w:hyperlink w:anchor="_Toc483310826" w:history="1">
             <w:r>
               <w:rPr>
                 <w:rStyle w:val="Hyperlink"/>
@@ -1365,7 +1373,7 @@
                 <w:noProof/>
                 <w:webHidden/>
               </w:rPr>
-              <w:instrText xml:space="preserve"> PAGEREF _Toc483302216 \h </w:instrText>
+              <w:instrText xml:space="preserve"> PAGEREF _Toc483310826 \h </w:instrText>
             </w:r>
             <w:r>
               <w:rPr>
@@ -1408,7 +1416,7 @@
               <w:lang w:val="en-GB" w:eastAsia="en-GB"/>
             </w:rPr>
           </w:pPr>
-          <w:hyperlink w:anchor="_Toc483302217" w:history="1">
+          <w:hyperlink w:anchor="_Toc483310827" w:history="1">
             <w:r>
               <w:rPr>
                 <w:rStyle w:val="Hyperlink"/>
@@ -1436,7 +1444,7 @@
                 <w:noProof/>
                 <w:webHidden/>
               </w:rPr>
-              <w:instrText xml:space="preserve"> PAGEREF _Toc483302217 \h </w:instrText>
+              <w:instrText xml:space="preserve"> PAGEREF _Toc483310827 \h </w:instrText>
             </w:r>
             <w:r>
               <w:rPr>
@@ -1479,7 +1487,7 @@
               <w:lang w:val="en-GB" w:eastAsia="en-GB"/>
             </w:rPr>
           </w:pPr>
-          <w:hyperlink w:anchor="_Toc483302218" w:history="1">
+          <w:hyperlink w:anchor="_Toc483310828" w:history="1">
             <w:r>
               <w:rPr>
                 <w:rStyle w:val="Hyperlink"/>
@@ -1506,7 +1514,7 @@
                 <w:noProof/>
                 <w:webHidden/>
               </w:rPr>
-              <w:instrText xml:space="preserve"> PAGEREF _Toc483302218 \h </w:instrText>
+              <w:instrText xml:space="preserve"> PAGEREF _Toc483310828 \h </w:instrText>
             </w:r>
             <w:r>
               <w:rPr>
@@ -1526,7 +1534,77 @@
                 <w:noProof/>
                 <w:webHidden/>
               </w:rPr>
-              <w:t>7</w:t>
+              <w:t>8</w:t>
+            </w:r>
+            <w:r>
+              <w:rPr>
+                <w:noProof/>
+                <w:webHidden/>
+              </w:rPr>
+              <w:fldChar w:fldCharType="end"/>
+            </w:r>
+          </w:hyperlink>
+        </w:p>
+        <w:p>
+          <w:pPr>
+            <w:pStyle w:val="TOC2"/>
+            <w:tabs>
+              <w:tab w:val="right" w:leader="dot" w:pos="9350"/>
+            </w:tabs>
+            <w:rPr>
+              <w:rFonts w:asciiTheme="minorHAnsi" w:eastAsiaTheme="minorEastAsia" w:hAnsiTheme="minorHAnsi"/>
+              <w:noProof/>
+              <w:lang w:val="en-GB" w:eastAsia="en-GB"/>
+            </w:rPr>
+          </w:pPr>
+          <w:hyperlink w:anchor="_Toc483310829" w:history="1">
+            <w:r>
+              <w:rPr>
+                <w:rStyle w:val="Hyperlink"/>
+                <w:noProof/>
+              </w:rPr>
+              <w:t>ERD</w:t>
+            </w:r>
+            <w:r>
+              <w:rPr>
+                <w:noProof/>
+                <w:webHidden/>
+              </w:rPr>
+              <w:tab/>
+            </w:r>
+            <w:r>
+              <w:rPr>
+                <w:noProof/>
+                <w:webHidden/>
+              </w:rPr>
+              <w:fldChar w:fldCharType="begin"/>
+            </w:r>
+            <w:r>
+              <w:rPr>
+                <w:noProof/>
+                <w:webHidden/>
+              </w:rPr>
+              <w:instrText xml:space="preserve"> PAGEREF _Toc483310829 \h </w:instrText>
+            </w:r>
+            <w:r>
+              <w:rPr>
+                <w:noProof/>
+                <w:webHidden/>
+              </w:rPr>
+            </w:r>
+            <w:r>
+              <w:rPr>
+                <w:noProof/>
+                <w:webHidden/>
+              </w:rPr>
+              <w:fldChar w:fldCharType="separate"/>
+            </w:r>
+            <w:r>
+              <w:rPr>
+                <w:noProof/>
+                <w:webHidden/>
+              </w:rPr>
+              <w:t>9</w:t>
             </w:r>
             <w:r>
               <w:rPr>
@@ -1549,7 +1627,7 @@
               <w:lang w:val="en-GB" w:eastAsia="en-GB"/>
             </w:rPr>
           </w:pPr>
-          <w:hyperlink w:anchor="_Toc483302219" w:history="1">
+          <w:hyperlink w:anchor="_Toc483310830" w:history="1">
             <w:r>
               <w:rPr>
                 <w:rStyle w:val="Hyperlink"/>
@@ -1576,7 +1654,7 @@
                 <w:noProof/>
                 <w:webHidden/>
               </w:rPr>
-              <w:instrText xml:space="preserve"> PAGEREF _Toc483302219 \h </w:instrText>
+              <w:instrText xml:space="preserve"> PAGEREF _Toc483310830 \h </w:instrText>
             </w:r>
             <w:r>
               <w:rPr>
@@ -1596,7 +1674,7 @@
                 <w:noProof/>
                 <w:webHidden/>
               </w:rPr>
-              <w:t>9</w:t>
+              <w:t>10</w:t>
             </w:r>
             <w:r>
               <w:rPr>
@@ -1619,7 +1697,7 @@
               <w:lang w:val="en-GB" w:eastAsia="en-GB"/>
             </w:rPr>
           </w:pPr>
-          <w:hyperlink w:anchor="_Toc483302220" w:history="1">
+          <w:hyperlink w:anchor="_Toc483310831" w:history="1">
             <w:r>
               <w:rPr>
                 <w:rStyle w:val="Hyperlink"/>
@@ -1646,7 +1724,7 @@
                 <w:noProof/>
                 <w:webHidden/>
               </w:rPr>
-              <w:instrText xml:space="preserve"> PAGEREF _Toc483302220 \h </w:instrText>
+              <w:instrText xml:space="preserve"> PAGEREF _Toc483310831 \h </w:instrText>
             </w:r>
             <w:r>
               <w:rPr>
@@ -1666,7 +1744,7 @@
                 <w:noProof/>
                 <w:webHidden/>
               </w:rPr>
-              <w:t>9</w:t>
+              <w:t>10</w:t>
             </w:r>
             <w:r>
               <w:rPr>
@@ -1689,7 +1767,7 @@
               <w:lang w:val="en-GB" w:eastAsia="en-GB"/>
             </w:rPr>
           </w:pPr>
-          <w:hyperlink w:anchor="_Toc483302221" w:history="1">
+          <w:hyperlink w:anchor="_Toc483310832" w:history="1">
             <w:r>
               <w:rPr>
                 <w:rStyle w:val="Hyperlink"/>
@@ -1716,7 +1794,7 @@
                 <w:noProof/>
                 <w:webHidden/>
               </w:rPr>
-              <w:instrText xml:space="preserve"> PAGEREF _Toc483302221 \h </w:instrText>
+              <w:instrText xml:space="preserve"> PAGEREF _Toc483310832 \h </w:instrText>
             </w:r>
             <w:r>
               <w:rPr>
@@ -1736,7 +1814,7 @@
                 <w:noProof/>
                 <w:webHidden/>
               </w:rPr>
-              <w:t>9</w:t>
+              <w:t>10</w:t>
             </w:r>
             <w:r>
               <w:rPr>
@@ -1759,13 +1837,13 @@
               <w:lang w:val="en-GB" w:eastAsia="en-GB"/>
             </w:rPr>
           </w:pPr>
-          <w:hyperlink w:anchor="_Toc483302222" w:history="1">
+          <w:hyperlink w:anchor="_Toc483310833" w:history="1">
             <w:r>
               <w:rPr>
                 <w:rStyle w:val="Hyperlink"/>
                 <w:noProof/>
               </w:rPr>
-              <w:t>Grenzen</w:t>
+              <w:t>Plan van Aanpak</w:t>
             </w:r>
             <w:r>
               <w:rPr>
@@ -1786,7 +1864,7 @@
                 <w:noProof/>
                 <w:webHidden/>
               </w:rPr>
-              <w:instrText xml:space="preserve"> PAGEREF _Toc483302222 \h </w:instrText>
+              <w:instrText xml:space="preserve"> PAGEREF _Toc483310833 \h </w:instrText>
             </w:r>
             <w:r>
               <w:rPr>
@@ -1807,6 +1885,76 @@
                 <w:webHidden/>
               </w:rPr>
               <w:t>10</w:t>
+            </w:r>
+            <w:r>
+              <w:rPr>
+                <w:noProof/>
+                <w:webHidden/>
+              </w:rPr>
+              <w:fldChar w:fldCharType="end"/>
+            </w:r>
+          </w:hyperlink>
+        </w:p>
+        <w:p>
+          <w:pPr>
+            <w:pStyle w:val="TOC3"/>
+            <w:tabs>
+              <w:tab w:val="right" w:leader="dot" w:pos="9350"/>
+            </w:tabs>
+            <w:rPr>
+              <w:rFonts w:asciiTheme="minorHAnsi" w:eastAsiaTheme="minorEastAsia" w:hAnsiTheme="minorHAnsi"/>
+              <w:noProof/>
+              <w:lang w:val="en-GB" w:eastAsia="en-GB"/>
+            </w:rPr>
+          </w:pPr>
+          <w:hyperlink w:anchor="_Toc483310834" w:history="1">
+            <w:r>
+              <w:rPr>
+                <w:rStyle w:val="Hyperlink"/>
+                <w:noProof/>
+              </w:rPr>
+              <w:t>Haalbaarheidsstappen</w:t>
+            </w:r>
+            <w:r>
+              <w:rPr>
+                <w:noProof/>
+                <w:webHidden/>
+              </w:rPr>
+              <w:tab/>
+            </w:r>
+            <w:r>
+              <w:rPr>
+                <w:noProof/>
+                <w:webHidden/>
+              </w:rPr>
+              <w:fldChar w:fldCharType="begin"/>
+            </w:r>
+            <w:r>
+              <w:rPr>
+                <w:noProof/>
+                <w:webHidden/>
+              </w:rPr>
+              <w:instrText xml:space="preserve"> PAGEREF _Toc483310834 \h </w:instrText>
+            </w:r>
+            <w:r>
+              <w:rPr>
+                <w:noProof/>
+                <w:webHidden/>
+              </w:rPr>
+            </w:r>
+            <w:r>
+              <w:rPr>
+                <w:noProof/>
+                <w:webHidden/>
+              </w:rPr>
+              <w:fldChar w:fldCharType="separate"/>
+            </w:r>
+            <w:r>
+              <w:rPr>
+                <w:noProof/>
+                <w:webHidden/>
+              </w:rPr>
+              <w:t>11</w:t>
             </w:r>
             <w:r>
               <w:rPr>
@@ -1829,13 +1977,13 @@
               <w:lang w:val="en-GB" w:eastAsia="en-GB"/>
             </w:rPr>
           </w:pPr>
-          <w:hyperlink w:anchor="_Toc483302223" w:history="1">
+          <w:hyperlink w:anchor="_Toc483310835" w:history="1">
             <w:r>
               <w:rPr>
                 <w:rStyle w:val="Hyperlink"/>
                 <w:noProof/>
               </w:rPr>
-              <w:t>Plan van Aanpak</w:t>
+              <w:t>Over dit document</w:t>
             </w:r>
             <w:r>
               <w:rPr>
@@ -1856,7 +2004,7 @@
                 <w:noProof/>
                 <w:webHidden/>
               </w:rPr>
-              <w:instrText xml:space="preserve"> PAGEREF _Toc483302223 \h </w:instrText>
+              <w:instrText xml:space="preserve"> PAGEREF _Toc483310835 \h </w:instrText>
             </w:r>
             <w:r>
               <w:rPr>
@@ -1876,7 +2024,7 @@
                 <w:noProof/>
                 <w:webHidden/>
               </w:rPr>
-              <w:t>10</w:t>
+              <w:t>11</w:t>
             </w:r>
             <w:r>
               <w:rPr>
@@ -1899,13 +2047,13 @@
               <w:lang w:val="en-GB" w:eastAsia="en-GB"/>
             </w:rPr>
           </w:pPr>
-          <w:hyperlink w:anchor="_Toc483302224" w:history="1">
+          <w:hyperlink w:anchor="_Toc483310836" w:history="1">
             <w:r>
               <w:rPr>
                 <w:rStyle w:val="Hyperlink"/>
                 <w:noProof/>
               </w:rPr>
-              <w:t>Haalbaarheidsstappen</w:t>
+              <w:t>Afkortingen</w:t>
             </w:r>
             <w:r>
               <w:rPr>
@@ -1926,77 +2074,7 @@
                 <w:noProof/>
                 <w:webHidden/>
               </w:rPr>
-              <w:instrText xml:space="preserve"> PAGEREF _Toc483302224 \h </w:instrText>
-            </w:r>
-            <w:r>
-              <w:rPr>
-                <w:noProof/>
-                <w:webHidden/>
-              </w:rPr>
-            </w:r>
-            <w:r>
-              <w:rPr>
-                <w:noProof/>
-                <w:webHidden/>
-              </w:rPr>
-              <w:fldChar w:fldCharType="separate"/>
-            </w:r>
-            <w:r>
-              <w:rPr>
-                <w:noProof/>
-                <w:webHidden/>
-              </w:rPr>
-              <w:t>10</w:t>
-            </w:r>
-            <w:r>
-              <w:rPr>
-                <w:noProof/>
-                <w:webHidden/>
-              </w:rPr>
-              <w:fldChar w:fldCharType="end"/>
-            </w:r>
-          </w:hyperlink>
-        </w:p>
-        <w:p>
-          <w:pPr>
-            <w:pStyle w:val="TOC2"/>
-            <w:tabs>
-              <w:tab w:val="right" w:leader="dot" w:pos="9350"/>
-            </w:tabs>
-            <w:rPr>
-              <w:rFonts w:asciiTheme="minorHAnsi" w:eastAsiaTheme="minorEastAsia" w:hAnsiTheme="minorHAnsi"/>
-              <w:noProof/>
-              <w:lang w:val="en-GB" w:eastAsia="en-GB"/>
-            </w:rPr>
-          </w:pPr>
-          <w:hyperlink w:anchor="_Toc483302225" w:history="1">
-            <w:r>
-              <w:rPr>
-                <w:rStyle w:val="Hyperlink"/>
-                <w:noProof/>
-              </w:rPr>
-              <w:t>Over dit document</w:t>
-            </w:r>
-            <w:r>
-              <w:rPr>
-                <w:noProof/>
-                <w:webHidden/>
-              </w:rPr>
-              <w:tab/>
-            </w:r>
-            <w:r>
-              <w:rPr>
-                <w:noProof/>
-                <w:webHidden/>
-              </w:rPr>
-              <w:fldChar w:fldCharType="begin"/>
-            </w:r>
-            <w:r>
-              <w:rPr>
-                <w:noProof/>
-                <w:webHidden/>
-              </w:rPr>
-              <w:instrText xml:space="preserve"> PAGEREF _Toc483302225 \h </w:instrText>
+              <w:instrText xml:space="preserve"> PAGEREF _Toc483310836 \h </w:instrText>
             </w:r>
             <w:r>
               <w:rPr>
@@ -2039,13 +2117,13 @@
               <w:lang w:val="en-GB" w:eastAsia="en-GB"/>
             </w:rPr>
           </w:pPr>
-          <w:hyperlink w:anchor="_Toc483302226" w:history="1">
+          <w:hyperlink w:anchor="_Toc483310837" w:history="1">
             <w:r>
               <w:rPr>
                 <w:rStyle w:val="Hyperlink"/>
                 <w:noProof/>
               </w:rPr>
-              <w:t>Afkortingen</w:t>
+              <w:t>Referenties</w:t>
             </w:r>
             <w:r>
               <w:rPr>
@@ -2066,7 +2144,7 @@
                 <w:noProof/>
                 <w:webHidden/>
               </w:rPr>
-              <w:instrText xml:space="preserve"> PAGEREF _Toc483302226 \h </w:instrText>
+              <w:instrText xml:space="preserve"> PAGEREF _Toc483310837 \h </w:instrText>
             </w:r>
             <w:r>
               <w:rPr>
@@ -2109,13 +2187,13 @@
               <w:lang w:val="en-GB" w:eastAsia="en-GB"/>
             </w:rPr>
           </w:pPr>
-          <w:hyperlink w:anchor="_Toc483302227" w:history="1">
+          <w:hyperlink w:anchor="_Toc483310838" w:history="1">
             <w:r>
               <w:rPr>
                 <w:rStyle w:val="Hyperlink"/>
                 <w:noProof/>
               </w:rPr>
-              <w:t>Referenties</w:t>
+              <w:t>Definities</w:t>
             </w:r>
             <w:r>
               <w:rPr>
@@ -2136,7 +2214,7 @@
                 <w:noProof/>
                 <w:webHidden/>
               </w:rPr>
-              <w:instrText xml:space="preserve"> PAGEREF _Toc483302227 \h </w:instrText>
+              <w:instrText xml:space="preserve"> PAGEREF _Toc483310838 \h </w:instrText>
             </w:r>
             <w:r>
               <w:rPr>
@@ -2179,13 +2257,13 @@
               <w:lang w:val="en-GB" w:eastAsia="en-GB"/>
             </w:rPr>
           </w:pPr>
-          <w:hyperlink w:anchor="_Toc483302228" w:history="1">
+          <w:hyperlink w:anchor="_Toc483310839" w:history="1">
             <w:r>
               <w:rPr>
                 <w:rStyle w:val="Hyperlink"/>
                 <w:noProof/>
               </w:rPr>
-              <w:t>Definities</w:t>
+              <w:t>Gebruikte materialen</w:t>
             </w:r>
             <w:r>
               <w:rPr>
@@ -2206,7 +2284,7 @@
                 <w:noProof/>
                 <w:webHidden/>
               </w:rPr>
-              <w:instrText xml:space="preserve"> PAGEREF _Toc483302228 \h </w:instrText>
+              <w:instrText xml:space="preserve"> PAGEREF _Toc483310839 \h </w:instrText>
             </w:r>
             <w:r>
               <w:rPr>
@@ -2226,77 +2304,7 @@
                 <w:noProof/>
                 <w:webHidden/>
               </w:rPr>
-              <w:t>11</w:t>
-            </w:r>
-            <w:r>
-              <w:rPr>
-                <w:noProof/>
-                <w:webHidden/>
-              </w:rPr>
-              <w:fldChar w:fldCharType="end"/>
-            </w:r>
-          </w:hyperlink>
-        </w:p>
-        <w:p>
-          <w:pPr>
-            <w:pStyle w:val="TOC3"/>
-            <w:tabs>
-              <w:tab w:val="right" w:leader="dot" w:pos="9350"/>
-            </w:tabs>
-            <w:rPr>
-              <w:rFonts w:asciiTheme="minorHAnsi" w:eastAsiaTheme="minorEastAsia" w:hAnsiTheme="minorHAnsi"/>
-              <w:noProof/>
-              <w:lang w:val="en-GB" w:eastAsia="en-GB"/>
-            </w:rPr>
-          </w:pPr>
-          <w:hyperlink w:anchor="_Toc483302229" w:history="1">
-            <w:r>
-              <w:rPr>
-                <w:rStyle w:val="Hyperlink"/>
-                <w:noProof/>
-              </w:rPr>
-              <w:t>Gebruikte materialen</w:t>
-            </w:r>
-            <w:r>
-              <w:rPr>
-                <w:noProof/>
-                <w:webHidden/>
-              </w:rPr>
-              <w:tab/>
-            </w:r>
-            <w:r>
-              <w:rPr>
-                <w:noProof/>
-                <w:webHidden/>
-              </w:rPr>
-              <w:fldChar w:fldCharType="begin"/>
-            </w:r>
-            <w:r>
-              <w:rPr>
-                <w:noProof/>
-                <w:webHidden/>
-              </w:rPr>
-              <w:instrText xml:space="preserve"> PAGEREF _Toc483302229 \h </w:instrText>
-            </w:r>
-            <w:r>
-              <w:rPr>
-                <w:noProof/>
-                <w:webHidden/>
-              </w:rPr>
-            </w:r>
-            <w:r>
-              <w:rPr>
-                <w:noProof/>
-                <w:webHidden/>
-              </w:rPr>
-              <w:fldChar w:fldCharType="separate"/>
-            </w:r>
-            <w:r>
-              <w:rPr>
-                <w:noProof/>
-                <w:webHidden/>
-              </w:rPr>
-              <w:t>11</w:t>
+              <w:t>12</w:t>
             </w:r>
             <w:r>
               <w:rPr>
@@ -2328,10 +2336,13 @@
             <w:fldChar w:fldCharType="end"/>
           </w:r>
         </w:p>
-        <w:p/>
+        <w:p>
+          <w:r>
+            <w:t xml:space="preserve"> </w:t>
+          </w:r>
+        </w:p>
       </w:sdtContent>
     </w:sdt>
-    <w:bookmarkStart w:id="0" w:name="_Toc483302204" w:displacedByCustomXml="prev"/>
     <w:p>
       <w:pPr>
         <w:pStyle w:val="Heading1"/>
@@ -2341,6 +2352,7 @@
           <w:lang w:val="nl-NL"/>
         </w:rPr>
       </w:pPr>
+      <w:bookmarkStart w:id="1" w:name="_Toc483310814"/>
       <w:r>
         <w:rPr>
           <w:sz w:val="48"/>
@@ -2350,17 +2362,17 @@
         <w:lastRenderedPageBreak/>
         <w:t>ProjectPlan</w:t>
       </w:r>
-      <w:bookmarkEnd w:id="0"/>
+      <w:bookmarkEnd w:id="1"/>
     </w:p>
     <w:p>
       <w:pPr>
         <w:pStyle w:val="Heading2"/>
       </w:pPr>
-      <w:bookmarkStart w:id="1" w:name="_Toc483302205"/>
+      <w:bookmarkStart w:id="2" w:name="_Toc483310815"/>
       <w:r>
         <w:t>Opdracht</w:t>
       </w:r>
-      <w:bookmarkEnd w:id="1"/>
+      <w:bookmarkEnd w:id="2"/>
     </w:p>
     <w:p>
       <w:r>
@@ -2386,11 +2398,11 @@
       <w:pPr>
         <w:pStyle w:val="Heading2"/>
       </w:pPr>
-      <w:bookmarkStart w:id="2" w:name="_Toc483302206"/>
+      <w:bookmarkStart w:id="3" w:name="_Toc483310816"/>
       <w:r>
         <w:t>Doelstelling</w:t>
       </w:r>
-      <w:bookmarkEnd w:id="2"/>
+      <w:bookmarkEnd w:id="3"/>
     </w:p>
     <w:p>
       <w:r>
@@ -2407,11 +2419,11 @@
       <w:pPr>
         <w:pStyle w:val="Heading2"/>
       </w:pPr>
-      <w:bookmarkStart w:id="3" w:name="_Toc483302207"/>
+      <w:bookmarkStart w:id="4" w:name="_Toc483310817"/>
       <w:r>
         <w:t>Afspraken</w:t>
       </w:r>
-      <w:bookmarkEnd w:id="3"/>
+      <w:bookmarkEnd w:id="4"/>
     </w:p>
     <w:p>
       <w:r>
@@ -2491,11 +2503,11 @@
       <w:pPr>
         <w:pStyle w:val="Heading2"/>
       </w:pPr>
-      <w:bookmarkStart w:id="4" w:name="_Toc483302208"/>
+      <w:bookmarkStart w:id="5" w:name="_Toc483310818"/>
       <w:r>
         <w:t>Grenzen</w:t>
       </w:r>
-      <w:bookmarkEnd w:id="4"/>
+      <w:bookmarkEnd w:id="5"/>
     </w:p>
     <w:p>
       <w:r>
@@ -2614,6 +2626,7 @@
       </w:r>
     </w:p>
     <w:p>
+      <w:commentRangeStart w:id="6"/>
       <w:r>
         <w:t xml:space="preserve">Wat word er </w:t>
       </w:r>
@@ -2626,6 +2639,13 @@
       </w:r>
       <w:r>
         <w:t xml:space="preserve"> gemaakt:</w:t>
+      </w:r>
+      <w:commentRangeEnd w:id="6"/>
+      <w:r>
+        <w:rPr>
+          <w:rStyle w:val="CommentReference"/>
+        </w:rPr>
+        <w:commentReference w:id="6"/>
       </w:r>
     </w:p>
     <w:p>
@@ -2662,12 +2682,22 @@
       <w:pPr>
         <w:pStyle w:val="Heading2"/>
       </w:pPr>
-      <w:bookmarkStart w:id="5" w:name="_Toc483302209"/>
+      <w:bookmarkStart w:id="7" w:name="_Toc483310819"/>
+      <w:commentRangeStart w:id="8"/>
       <w:r>
         <w:lastRenderedPageBreak/>
         <w:t>Plan van Aanpak</w:t>
       </w:r>
-      <w:bookmarkEnd w:id="5"/>
+      <w:commentRangeEnd w:id="8"/>
+      <w:r>
+        <w:rPr>
+          <w:rStyle w:val="CommentReference"/>
+          <w:rFonts w:eastAsiaTheme="minorHAnsi" w:cstheme="minorBidi"/>
+          <w:color w:val="auto"/>
+        </w:rPr>
+        <w:commentReference w:id="8"/>
+      </w:r>
+      <w:bookmarkEnd w:id="7"/>
     </w:p>
     <w:p>
       <w:r>
@@ -2681,18 +2711,18 @@
       <w:pPr>
         <w:pStyle w:val="Heading2"/>
       </w:pPr>
-      <w:bookmarkStart w:id="6" w:name="_Toc483302210"/>
+      <w:bookmarkStart w:id="9" w:name="_Toc483310820"/>
       <w:r>
         <w:t>Eisen en planning</w:t>
       </w:r>
       <w:r>
         <w:t xml:space="preserve"> (WorkBreakDown)</w:t>
       </w:r>
-      <w:bookmarkEnd w:id="6"/>
-    </w:p>
-    <w:p>
-      <w:r>
-        <w:object w:dxaOrig="26396" w:dyaOrig="17362">
+      <w:bookmarkEnd w:id="9"/>
+    </w:p>
+    <w:p>
+      <w:r>
+        <w:object w:dxaOrig="26396" w:dyaOrig="17362" w14:anchorId="2EAC1789">
           <v:shapetype id="_x0000_t75" coordsize="21600,21600" o:spt="75" o:preferrelative="t" path="m@4@5l@4@11@9@11@9@5xe" filled="f" stroked="f">
             <v:stroke joinstyle="miter"/>
             <v:formulas>
@@ -2712,10 +2742,10 @@
             <v:path o:extrusionok="f" gradientshapeok="t" o:connecttype="rect"/>
             <o:lock v:ext="edit" aspectratio="t"/>
           </v:shapetype>
-          <v:shape id="_x0000_i1025" type="#_x0000_t75" style="width:513.5pt;height:339.5pt" o:ole="">
-            <v:imagedata r:id="rId8" o:title="" cropbottom="2191f" cropright="2564f"/>
+          <v:shape id="_x0000_i1025" type="#_x0000_t75" style="width:7in;height:482.4pt" o:ole="">
+            <v:imagedata r:id="rId10" o:title="" cropbottom="2191f" cropright="21840f"/>
           </v:shape>
-          <o:OLEObject Type="Embed" ProgID="Excel.Sheet.12" ShapeID="_x0000_i1025" DrawAspect="Content" ObjectID="_1557044569" r:id="rId9"/>
+          <o:OLEObject Type="Embed" ProgID="Excel.Sheet.12" ShapeID="_x0000_i1025" DrawAspect="Content" ObjectID="_1557056192" r:id="rId11"/>
         </w:object>
       </w:r>
     </w:p>
@@ -2729,14 +2759,15 @@
           <w:lang w:val="nl-NL"/>
         </w:rPr>
       </w:pPr>
-      <w:bookmarkStart w:id="7" w:name="_Toc482699553"/>
-      <w:bookmarkStart w:id="8" w:name="_Toc483302211"/>
+      <w:bookmarkStart w:id="10" w:name="_Toc482699553"/>
+      <w:bookmarkStart w:id="11" w:name="_Toc483310821"/>
       <w:r>
         <w:rPr>
           <w:sz w:val="48"/>
           <w:szCs w:val="48"/>
           <w:lang w:val="nl-NL"/>
         </w:rPr>
+        <w:lastRenderedPageBreak/>
         <w:t xml:space="preserve">Functioneel </w:t>
       </w:r>
       <w:r>
@@ -2747,30 +2778,30 @@
         </w:rPr>
         <w:t>Ontwerp</w:t>
       </w:r>
-      <w:bookmarkEnd w:id="8"/>
+      <w:bookmarkEnd w:id="11"/>
     </w:p>
     <w:p>
       <w:pPr>
         <w:pStyle w:val="Heading2"/>
       </w:pPr>
-      <w:bookmarkStart w:id="9" w:name="_Toc483302212"/>
+      <w:bookmarkStart w:id="12" w:name="_Toc483310822"/>
       <w:r>
         <w:t>Business perspectief</w:t>
       </w:r>
-      <w:bookmarkEnd w:id="7"/>
-      <w:bookmarkEnd w:id="9"/>
+      <w:bookmarkEnd w:id="10"/>
+      <w:bookmarkEnd w:id="12"/>
     </w:p>
     <w:p>
       <w:pPr>
         <w:pStyle w:val="Heading3"/>
       </w:pPr>
-      <w:bookmarkStart w:id="10" w:name="_Toc482699554"/>
-      <w:bookmarkStart w:id="11" w:name="_Toc483302213"/>
+      <w:bookmarkStart w:id="13" w:name="_Toc482699554"/>
+      <w:bookmarkStart w:id="14" w:name="_Toc483310823"/>
       <w:r>
         <w:t>Huidige situatie</w:t>
       </w:r>
-      <w:bookmarkEnd w:id="10"/>
-      <w:bookmarkEnd w:id="11"/>
+      <w:bookmarkEnd w:id="13"/>
+      <w:bookmarkEnd w:id="14"/>
     </w:p>
     <w:p>
       <w:r>
@@ -2781,33 +2812,40 @@
       <w:pPr>
         <w:pStyle w:val="Heading3"/>
       </w:pPr>
-      <w:bookmarkStart w:id="12" w:name="_Toc482699555"/>
-      <w:bookmarkStart w:id="13" w:name="_Toc483302214"/>
-      <w:r>
-        <w:lastRenderedPageBreak/>
+      <w:bookmarkStart w:id="15" w:name="_Toc482699555"/>
+      <w:bookmarkStart w:id="16" w:name="_Toc483310824"/>
+      <w:r>
         <w:t>Gewenste situatie</w:t>
-      </w:r>
-      <w:bookmarkEnd w:id="12"/>
-      <w:bookmarkEnd w:id="13"/>
-    </w:p>
-    <w:p>
-      <w:bookmarkStart w:id="14" w:name="_GoBack"/>
-      <w:bookmarkEnd w:id="14"/>
-      <w:r>
-        <w:t>Dit platform moet de problemen van vorigen forums opplossen en uiteindelijk een veelgebruikte community website worden waar iets aan te verdienen is.</w:t>
-      </w:r>
-    </w:p>
-    <w:p>
-      <w:pPr>
-        <w:pStyle w:val="Heading3"/>
-      </w:pPr>
-      <w:bookmarkStart w:id="15" w:name="_Toc482699557"/>
-      <w:bookmarkStart w:id="16" w:name="_Toc483302215"/>
-      <w:r>
-        <w:t>Business requirements</w:t>
       </w:r>
       <w:bookmarkEnd w:id="15"/>
       <w:bookmarkEnd w:id="16"/>
+    </w:p>
+    <w:p>
+      <w:r>
+        <w:t>Dit platform moet de problemen van vorigen forums opplossen en uiteindelijk een veelgebruikte community website worden waar iets aan te verdienen is.</w:t>
+      </w:r>
+    </w:p>
+    <w:p>
+      <w:pPr>
+        <w:pStyle w:val="Heading3"/>
+      </w:pPr>
+      <w:bookmarkStart w:id="17" w:name="_Toc482699557"/>
+      <w:bookmarkStart w:id="18" w:name="_Toc483310825"/>
+      <w:commentRangeStart w:id="19"/>
+      <w:r>
+        <w:t>Business requirements</w:t>
+      </w:r>
+      <w:bookmarkEnd w:id="17"/>
+      <w:commentRangeEnd w:id="19"/>
+      <w:r>
+        <w:rPr>
+          <w:rStyle w:val="CommentReference"/>
+          <w:rFonts w:eastAsiaTheme="minorHAnsi" w:cstheme="minorBidi"/>
+          <w:color w:val="auto"/>
+        </w:rPr>
+        <w:commentReference w:id="19"/>
+      </w:r>
+      <w:bookmarkEnd w:id="18"/>
     </w:p>
     <w:p>
       <w:r>
@@ -2878,13 +2916,13 @@
       <w:pPr>
         <w:pStyle w:val="Heading2"/>
       </w:pPr>
-      <w:bookmarkStart w:id="17" w:name="_Toc482699558"/>
-      <w:bookmarkStart w:id="18" w:name="_Toc483302216"/>
+      <w:bookmarkStart w:id="20" w:name="_Toc482699558"/>
+      <w:bookmarkStart w:id="21" w:name="_Toc483310826"/>
       <w:r>
         <w:t>Gebruikersperspectief</w:t>
       </w:r>
-      <w:bookmarkEnd w:id="17"/>
-      <w:bookmarkEnd w:id="18"/>
+      <w:bookmarkEnd w:id="20"/>
+      <w:bookmarkEnd w:id="21"/>
     </w:p>
     <w:p>
       <w:pPr>
@@ -2893,8 +2931,9 @@
           <w:lang w:val="en-GB"/>
         </w:rPr>
       </w:pPr>
-      <w:bookmarkStart w:id="19" w:name="_Toc482699559"/>
-      <w:bookmarkStart w:id="20" w:name="_Toc483302217"/>
+      <w:bookmarkStart w:id="22" w:name="_Toc482699559"/>
+      <w:bookmarkStart w:id="23" w:name="_Toc483310827"/>
+      <w:commentRangeStart w:id="24"/>
       <w:r>
         <w:rPr>
           <w:lang w:val="en-GB"/>
@@ -2915,8 +2954,17 @@
         </w:rPr>
         <w:t xml:space="preserve"> activity diagrams</w:t>
       </w:r>
-      <w:bookmarkEnd w:id="19"/>
-      <w:bookmarkEnd w:id="20"/>
+      <w:bookmarkEnd w:id="22"/>
+      <w:commentRangeEnd w:id="24"/>
+      <w:r>
+        <w:rPr>
+          <w:rStyle w:val="CommentReference"/>
+          <w:rFonts w:eastAsiaTheme="minorHAnsi" w:cstheme="minorBidi"/>
+          <w:color w:val="auto"/>
+        </w:rPr>
+        <w:commentReference w:id="24"/>
+      </w:r>
+      <w:bookmarkEnd w:id="23"/>
     </w:p>
     <w:p>
       <w:r>
@@ -2925,6 +2973,8 @@
       <w:r>
         <w:t>:</w:t>
       </w:r>
+      <w:bookmarkStart w:id="25" w:name="_GoBack"/>
+      <w:bookmarkEnd w:id="25"/>
     </w:p>
     <w:p>
       <w:r>
@@ -2943,7 +2993,7 @@
           <w:lang w:val="en-GB" w:eastAsia="en-GB"/>
         </w:rPr>
         <w:drawing>
-          <wp:inline distT="0" distB="0" distL="0" distR="0">
+          <wp:inline distT="0" distB="0" distL="0" distR="0" wp14:anchorId="4F760D57" wp14:editId="7EEAB132">
             <wp:extent cx="5943600" cy="3341370"/>
             <wp:effectExtent l="0" t="0" r="0" b="0"/>
             <wp:docPr id="9" name="Picture 9"/>
@@ -2958,7 +3008,7 @@
                     <pic:cNvPicPr/>
                   </pic:nvPicPr>
                   <pic:blipFill>
-                    <a:blip r:embed="rId10">
+                    <a:blip r:embed="rId12">
                       <a:extLst>
                         <a:ext uri="{28A0092B-C50C-407E-A947-70E740481C1C}">
                           <a14:useLocalDpi xmlns:a14="http://schemas.microsoft.com/office/drawing/2010/main" val="0"/>
@@ -3023,7 +3073,6 @@
         <w:rPr>
           <w:lang w:val="en-GB"/>
         </w:rPr>
-        <w:lastRenderedPageBreak/>
         <w:t>User forum</w:t>
       </w:r>
     </w:p>
@@ -3039,7 +3088,7 @@
           <w:lang w:val="en-GB" w:eastAsia="en-GB"/>
         </w:rPr>
         <w:drawing>
-          <wp:inline distT="0" distB="0" distL="0" distR="0">
+          <wp:inline distT="0" distB="0" distL="0" distR="0" wp14:anchorId="0C9CCF44" wp14:editId="76C8202B">
             <wp:extent cx="5943600" cy="3331210"/>
             <wp:effectExtent l="0" t="0" r="0" b="2540"/>
             <wp:docPr id="13" name="Picture 13"/>
@@ -3054,7 +3103,7 @@
                     <pic:cNvPicPr/>
                   </pic:nvPicPr>
                   <pic:blipFill>
-                    <a:blip r:embed="rId11">
+                    <a:blip r:embed="rId13">
                       <a:extLst>
                         <a:ext uri="{28A0092B-C50C-407E-A947-70E740481C1C}">
                           <a14:useLocalDpi xmlns:a14="http://schemas.microsoft.com/office/drawing/2010/main" val="0"/>
@@ -3112,8 +3161,9 @@
           <w:noProof/>
           <w:lang w:val="en-GB" w:eastAsia="en-GB"/>
         </w:rPr>
+        <w:lastRenderedPageBreak/>
         <w:drawing>
-          <wp:inline distT="0" distB="0" distL="0" distR="0">
+          <wp:inline distT="0" distB="0" distL="0" distR="0" wp14:anchorId="768701DC" wp14:editId="345F5906">
             <wp:extent cx="5943600" cy="3348355"/>
             <wp:effectExtent l="0" t="0" r="0" b="4445"/>
             <wp:docPr id="14" name="Picture 14"/>
@@ -3128,7 +3178,7 @@
                     <pic:cNvPicPr/>
                   </pic:nvPicPr>
                   <pic:blipFill>
-                    <a:blip r:embed="rId12">
+                    <a:blip r:embed="rId14">
                       <a:extLst>
                         <a:ext uri="{28A0092B-C50C-407E-A947-70E740481C1C}">
                           <a14:useLocalDpi xmlns:a14="http://schemas.microsoft.com/office/drawing/2010/main" val="0"/>
@@ -3172,7 +3222,6 @@
         <w:rPr>
           <w:lang w:val="en-GB"/>
         </w:rPr>
-        <w:lastRenderedPageBreak/>
         <w:t xml:space="preserve">User </w:t>
       </w:r>
       <w:proofErr w:type="spellStart"/>
@@ -3196,7 +3245,7 @@
           <w:lang w:val="en-GB" w:eastAsia="en-GB"/>
         </w:rPr>
         <w:drawing>
-          <wp:inline distT="0" distB="0" distL="0" distR="0">
+          <wp:inline distT="0" distB="0" distL="0" distR="0" wp14:anchorId="48E6F7A6" wp14:editId="5FB7652F">
             <wp:extent cx="5943600" cy="3373120"/>
             <wp:effectExtent l="0" t="0" r="0" b="0"/>
             <wp:docPr id="15" name="Picture 15"/>
@@ -3211,7 +3260,7 @@
                     <pic:cNvPicPr/>
                   </pic:nvPicPr>
                   <pic:blipFill>
-                    <a:blip r:embed="rId13">
+                    <a:blip r:embed="rId15">
                       <a:extLst>
                         <a:ext uri="{28A0092B-C50C-407E-A947-70E740481C1C}">
                           <a14:useLocalDpi xmlns:a14="http://schemas.microsoft.com/office/drawing/2010/main" val="0"/>
@@ -3249,13 +3298,14 @@
       <w:pPr>
         <w:pStyle w:val="Heading2"/>
       </w:pPr>
-      <w:bookmarkStart w:id="21" w:name="_Toc482699561"/>
-      <w:bookmarkStart w:id="22" w:name="_Toc483302218"/>
-      <w:r>
+      <w:bookmarkStart w:id="26" w:name="_Toc482699561"/>
+      <w:bookmarkStart w:id="27" w:name="_Toc483310828"/>
+      <w:r>
+        <w:lastRenderedPageBreak/>
         <w:t>Wire Frames</w:t>
       </w:r>
-      <w:bookmarkEnd w:id="21"/>
-      <w:bookmarkEnd w:id="22"/>
+      <w:bookmarkEnd w:id="26"/>
+      <w:bookmarkEnd w:id="27"/>
     </w:p>
     <w:p>
       <w:r>
@@ -3274,7 +3324,7 @@
           <w:lang w:val="en-GB" w:eastAsia="en-GB"/>
         </w:rPr>
         <w:drawing>
-          <wp:inline distT="0" distB="0" distL="0" distR="0" wp14:anchorId="29B1F6E6" wp14:editId="2B59B1B8">
+          <wp:inline distT="0" distB="0" distL="0" distR="0" wp14:anchorId="19B199AA" wp14:editId="4D60BD36">
             <wp:extent cx="4923130" cy="2790825"/>
             <wp:effectExtent l="0" t="0" r="0" b="0"/>
             <wp:docPr id="1" name="Picture 1"/>
@@ -3289,7 +3339,7 @@
                     <pic:cNvPicPr/>
                   </pic:nvPicPr>
                   <pic:blipFill>
-                    <a:blip r:embed="rId14" cstate="print">
+                    <a:blip r:embed="rId16" cstate="print">
                       <a:extLst>
                         <a:ext uri="{28A0092B-C50C-407E-A947-70E740481C1C}">
                           <a14:useLocalDpi xmlns:a14="http://schemas.microsoft.com/office/drawing/2010/main" val="0"/>
@@ -3319,7 +3369,6 @@
     <w:p/>
     <w:p>
       <w:r>
-        <w:lastRenderedPageBreak/>
         <w:t>De login pagina:</w:t>
       </w:r>
     </w:p>
@@ -3330,7 +3379,7 @@
           <w:lang w:val="en-GB" w:eastAsia="en-GB"/>
         </w:rPr>
         <w:drawing>
-          <wp:inline distT="0" distB="0" distL="0" distR="0" wp14:anchorId="2B03A35B" wp14:editId="459EA6C9">
+          <wp:inline distT="0" distB="0" distL="0" distR="0" wp14:anchorId="1347B223" wp14:editId="4089A34F">
             <wp:extent cx="4922520" cy="2775754"/>
             <wp:effectExtent l="0" t="0" r="0" b="5715"/>
             <wp:docPr id="2" name="Picture 2"/>
@@ -3345,7 +3394,7 @@
                     <pic:cNvPicPr/>
                   </pic:nvPicPr>
                   <pic:blipFill>
-                    <a:blip r:embed="rId15" cstate="print">
+                    <a:blip r:embed="rId17" cstate="print">
                       <a:extLst>
                         <a:ext uri="{28A0092B-C50C-407E-A947-70E740481C1C}">
                           <a14:useLocalDpi xmlns:a14="http://schemas.microsoft.com/office/drawing/2010/main" val="0"/>
@@ -3433,8 +3482,9 @@
           <w:noProof/>
           <w:lang w:val="en-GB" w:eastAsia="en-GB"/>
         </w:rPr>
+        <w:lastRenderedPageBreak/>
         <w:drawing>
-          <wp:inline distT="0" distB="0" distL="0" distR="0" wp14:anchorId="727146DB" wp14:editId="7EB83797">
+          <wp:inline distT="0" distB="0" distL="0" distR="0" wp14:anchorId="7B4AE92F" wp14:editId="03E0A7F7">
             <wp:extent cx="4945075" cy="2827569"/>
             <wp:effectExtent l="0" t="0" r="8255" b="0"/>
             <wp:docPr id="4" name="Picture 4"/>
@@ -3449,7 +3499,7 @@
                     <pic:cNvPicPr/>
                   </pic:nvPicPr>
                   <pic:blipFill>
-                    <a:blip r:embed="rId16" cstate="print">
+                    <a:blip r:embed="rId18" cstate="print">
                       <a:extLst>
                         <a:ext uri="{28A0092B-C50C-407E-A947-70E740481C1C}">
                           <a14:useLocalDpi xmlns:a14="http://schemas.microsoft.com/office/drawing/2010/main" val="0"/>
@@ -3493,7 +3543,6 @@
     <w:p/>
     <w:p>
       <w:r>
-        <w:lastRenderedPageBreak/>
         <w:t>De forum pagina:</w:t>
       </w:r>
     </w:p>
@@ -3504,7 +3553,7 @@
           <w:lang w:val="en-GB" w:eastAsia="en-GB"/>
         </w:rPr>
         <w:drawing>
-          <wp:inline distT="0" distB="0" distL="0" distR="0" wp14:anchorId="7C399BC1" wp14:editId="49193DB7">
+          <wp:inline distT="0" distB="0" distL="0" distR="0" wp14:anchorId="5C9853D2" wp14:editId="5AD475C1">
             <wp:extent cx="4886325" cy="2821644"/>
             <wp:effectExtent l="0" t="0" r="0" b="0"/>
             <wp:docPr id="6" name="Picture 6"/>
@@ -3519,7 +3568,7 @@
                     <pic:cNvPicPr/>
                   </pic:nvPicPr>
                   <pic:blipFill>
-                    <a:blip r:embed="rId17" cstate="print">
+                    <a:blip r:embed="rId19" cstate="print">
                       <a:extLst>
                         <a:ext uri="{28A0092B-C50C-407E-A947-70E740481C1C}">
                           <a14:useLocalDpi xmlns:a14="http://schemas.microsoft.com/office/drawing/2010/main" val="0"/>
@@ -3546,6 +3595,26 @@
         </w:drawing>
       </w:r>
     </w:p>
+    <w:p>
+      <w:pPr>
+        <w:pStyle w:val="Heading2"/>
+      </w:pPr>
+      <w:bookmarkStart w:id="28" w:name="_Toc483310829"/>
+      <w:commentRangeStart w:id="29"/>
+      <w:r>
+        <w:t>ERD</w:t>
+      </w:r>
+      <w:commentRangeEnd w:id="29"/>
+      <w:r>
+        <w:rPr>
+          <w:rStyle w:val="CommentReference"/>
+          <w:rFonts w:eastAsiaTheme="minorHAnsi" w:cstheme="minorBidi"/>
+          <w:color w:val="auto"/>
+        </w:rPr>
+        <w:commentReference w:id="29"/>
+      </w:r>
+      <w:bookmarkEnd w:id="28"/>
+    </w:p>
     <w:p/>
     <w:p>
       <w:pPr>
@@ -3556,28 +3625,39 @@
           <w:lang w:val="nl-NL"/>
         </w:rPr>
       </w:pPr>
-      <w:bookmarkStart w:id="23" w:name="_Toc482705858"/>
-      <w:bookmarkStart w:id="24" w:name="_Toc483302219"/>
+      <w:bookmarkStart w:id="30" w:name="_Toc482705858"/>
+      <w:bookmarkStart w:id="31" w:name="_Toc483310830"/>
       <w:r>
         <w:rPr>
           <w:sz w:val="48"/>
           <w:szCs w:val="48"/>
           <w:lang w:val="nl-NL"/>
         </w:rPr>
+        <w:lastRenderedPageBreak/>
         <w:t>Technisch Ontwerp</w:t>
       </w:r>
-      <w:bookmarkEnd w:id="24"/>
+      <w:bookmarkEnd w:id="31"/>
     </w:p>
     <w:p>
       <w:pPr>
         <w:pStyle w:val="Heading2"/>
       </w:pPr>
-      <w:bookmarkStart w:id="25" w:name="_Toc483302220"/>
+      <w:bookmarkStart w:id="32" w:name="_Toc483310831"/>
+      <w:commentRangeStart w:id="33"/>
       <w:r>
         <w:t>Eisen</w:t>
       </w:r>
-      <w:bookmarkEnd w:id="23"/>
-      <w:bookmarkEnd w:id="25"/>
+      <w:bookmarkEnd w:id="30"/>
+      <w:commentRangeEnd w:id="33"/>
+      <w:r>
+        <w:rPr>
+          <w:rStyle w:val="CommentReference"/>
+          <w:rFonts w:eastAsiaTheme="minorHAnsi" w:cstheme="minorBidi"/>
+          <w:color w:val="auto"/>
+        </w:rPr>
+        <w:commentReference w:id="33"/>
+      </w:r>
+      <w:bookmarkEnd w:id="32"/>
     </w:p>
     <w:p>
       <w:r>
@@ -3615,13 +3695,23 @@
       <w:pPr>
         <w:pStyle w:val="Heading2"/>
       </w:pPr>
-      <w:bookmarkStart w:id="26" w:name="_Toc482705859"/>
-      <w:bookmarkStart w:id="27" w:name="_Toc483302221"/>
+      <w:bookmarkStart w:id="34" w:name="_Toc482705859"/>
+      <w:bookmarkStart w:id="35" w:name="_Toc483310832"/>
+      <w:commentRangeStart w:id="36"/>
       <w:r>
         <w:t>Beslissingen</w:t>
       </w:r>
-      <w:bookmarkEnd w:id="26"/>
-      <w:bookmarkEnd w:id="27"/>
+      <w:bookmarkEnd w:id="34"/>
+      <w:commentRangeEnd w:id="36"/>
+      <w:r>
+        <w:rPr>
+          <w:rStyle w:val="CommentReference"/>
+          <w:rFonts w:eastAsiaTheme="minorHAnsi" w:cstheme="minorBidi"/>
+          <w:color w:val="auto"/>
+        </w:rPr>
+        <w:commentReference w:id="36"/>
+      </w:r>
+      <w:bookmarkEnd w:id="35"/>
     </w:p>
     <w:p>
       <w:r>
@@ -3630,246 +3720,100 @@
     </w:p>
     <w:p>
       <w:r>
+        <w:t>We hebben gekozen om een forum te maken zodat mensen gemakkelijk vragen aan elkaar kunnen stellen en andere mensens vragen kunnen beantwoorden.</w:t>
+      </w:r>
+    </w:p>
+    <w:p>
+      <w:r>
+        <w:t>Tevens hebben we er voor gekozen om een C# applicatie te maken die dezelfde functionaliteiten heeft als de website.</w:t>
+      </w:r>
+    </w:p>
+    <w:p>
+      <w:r>
+        <w:t>We hebben ook besloten om customer support te implementeren, hierdoor kunnen we zo snel mogelijk bugs ongedaan maken.</w:t>
+      </w:r>
+      <w:bookmarkStart w:id="37" w:name="_Toc482705860"/>
+    </w:p>
+    <w:p>
+      <w:pPr>
+        <w:pStyle w:val="Heading2"/>
+      </w:pPr>
+      <w:bookmarkStart w:id="38" w:name="_Toc482705862"/>
+      <w:bookmarkStart w:id="39" w:name="_Toc483310833"/>
+      <w:bookmarkEnd w:id="37"/>
+      <w:commentRangeStart w:id="40"/>
+      <w:r>
+        <w:t>Plan van Aanpak</w:t>
+      </w:r>
+      <w:bookmarkEnd w:id="38"/>
+      <w:commentRangeEnd w:id="40"/>
+      <w:r>
+        <w:rPr>
+          <w:rStyle w:val="CommentReference"/>
+          <w:rFonts w:eastAsiaTheme="minorHAnsi" w:cstheme="minorBidi"/>
+          <w:color w:val="auto"/>
+        </w:rPr>
+        <w:commentReference w:id="40"/>
+      </w:r>
+      <w:bookmarkEnd w:id="39"/>
+    </w:p>
+    <w:p>
+      <w:r>
+        <w:t>Nadat we klaar zijn met het documenteren van ons project gaan we beginnen met het maken van de database waar alles in komt te staan. Als we dit gedaan hebben gaan we eerst een aantrekkelijke maar overzichtelijke HTML design maken. Dan beginnen we aan het register en login systeem. Dit doen we door de website te koppelen aan de gemaakte database. Hierdoor worden alle gegevens die worden opgehaalt uit het registreren opgesagen en kunnen worden opgehaalt voor het inloggen. Wachtwoorden worden geéncrypt met een SHA1 encryption. Vervolgens gaan we aan de slag met het maken van de forum. Ook dit wordt allemaal opgeslgen in de SQL database. Daarna begint Damian te werken aan de customer support en Alex aan de mirror applicatie in C# van de website. Nadat de applicatie klaar is weergeven we deze op de website om te downloaden.</w:t>
+      </w:r>
+    </w:p>
+    <w:p>
+      <w:pPr>
+        <w:pStyle w:val="Heading3"/>
+      </w:pPr>
+      <w:bookmarkStart w:id="41" w:name="_Toc482705863"/>
+      <w:bookmarkStart w:id="42" w:name="_Toc483310834"/>
+      <w:r>
         <w:lastRenderedPageBreak/>
-        <w:t>We hebben gekozen om een forum te maken zodat mensen gemakkelijk vragen aan elkaar kunnen stellen en andere mensens vragen kunnen beantwoorden.</w:t>
-      </w:r>
-    </w:p>
-    <w:p>
-      <w:r>
-        <w:t>Tevens hebben we er voor gekozen om een C# applicatie te maken die dezelfde functionaliteiten heeft als de website.</w:t>
-      </w:r>
-    </w:p>
-    <w:p>
-      <w:r>
-        <w:t>We hebben ook besloten om customer support te implementeren, hierdoor kunnen we zo snel mogelijk bugs ongedaan maken.</w:t>
-      </w:r>
-      <w:bookmarkStart w:id="28" w:name="_Toc482705860"/>
-    </w:p>
+        <w:t>Haalbaarheidsstappen</w:t>
+      </w:r>
+      <w:bookmarkEnd w:id="41"/>
+      <w:bookmarkEnd w:id="42"/>
+    </w:p>
+    <w:p>
+      <w:r>
+        <w:t>Eerst testen we de connnectie tussen de database en de website die we hebben gemaakt door middel van PHP.</w:t>
+      </w:r>
+    </w:p>
+    <w:p>
+      <w:r>
+        <w:t>Daarna kijken we de ingevulde informatie bij het inloggen na. En de data die we ontvangen in het registratie formulier slaan we op in de database.</w:t>
+      </w:r>
+    </w:p>
+    <w:p>
+      <w:r>
+        <w:t>Ten slotte testen we of de opgeslagen informatie kan worden opgehaald uit de database. Deze informatie kunnen we gebruiken om te controleren of bij de login de juiste gegevens zijn ingevoerd.</w:t>
+      </w:r>
+    </w:p>
+    <w:p/>
     <w:p>
       <w:pPr>
         <w:pStyle w:val="Heading2"/>
       </w:pPr>
-      <w:bookmarkStart w:id="29" w:name="_Toc482705861"/>
-      <w:bookmarkStart w:id="30" w:name="_Toc483302222"/>
-      <w:bookmarkEnd w:id="28"/>
-      <w:r>
-        <w:t>Grenzen</w:t>
-      </w:r>
-      <w:bookmarkEnd w:id="29"/>
-      <w:bookmarkEnd w:id="30"/>
-    </w:p>
-    <w:p>
-      <w:r>
-        <w:t xml:space="preserve">Wat word er </w:t>
-      </w:r>
-      <w:r>
-        <w:rPr>
-          <w:u w:val="single"/>
-        </w:rPr>
-        <w:t>WEL</w:t>
-      </w:r>
-      <w:r>
-        <w:t xml:space="preserve"> </w:t>
-      </w:r>
-      <w:r>
-        <w:t>gemaakt</w:t>
-      </w:r>
-      <w:r>
-        <w:t>:</w:t>
-      </w:r>
-    </w:p>
-    <w:p>
-      <w:pPr>
-        <w:pStyle w:val="ListParagraph"/>
-        <w:numPr>
-          <w:ilvl w:val="0"/>
-          <w:numId w:val="6"/>
-        </w:numPr>
-      </w:pPr>
-      <w:r>
-        <w:t>Een register system</w:t>
-      </w:r>
-    </w:p>
-    <w:p>
-      <w:pPr>
-        <w:pStyle w:val="ListParagraph"/>
-        <w:numPr>
-          <w:ilvl w:val="0"/>
-          <w:numId w:val="6"/>
-        </w:numPr>
-      </w:pPr>
-      <w:r>
-        <w:t>Login</w:t>
-      </w:r>
-    </w:p>
-    <w:p>
-      <w:pPr>
-        <w:pStyle w:val="ListParagraph"/>
-        <w:numPr>
-          <w:ilvl w:val="0"/>
-          <w:numId w:val="6"/>
-        </w:numPr>
-      </w:pPr>
-      <w:r>
-        <w:t>Forum</w:t>
-      </w:r>
-    </w:p>
-    <w:p>
-      <w:pPr>
-        <w:pStyle w:val="ListParagraph"/>
-        <w:numPr>
-          <w:ilvl w:val="0"/>
-          <w:numId w:val="6"/>
-        </w:numPr>
-      </w:pPr>
-      <w:r>
-        <w:t>Applicatie</w:t>
-      </w:r>
-    </w:p>
-    <w:p>
-      <w:pPr>
-        <w:pStyle w:val="ListParagraph"/>
-        <w:numPr>
-          <w:ilvl w:val="0"/>
-          <w:numId w:val="6"/>
-        </w:numPr>
-      </w:pPr>
-      <w:r>
-        <w:t>Download page voor applicatie</w:t>
-      </w:r>
-    </w:p>
-    <w:p>
-      <w:pPr>
-        <w:pStyle w:val="ListParagraph"/>
-        <w:numPr>
-          <w:ilvl w:val="0"/>
-          <w:numId w:val="6"/>
-        </w:numPr>
-      </w:pPr>
-      <w:r>
-        <w:t>Customer support</w:t>
-      </w:r>
-    </w:p>
-    <w:p>
-      <w:pPr>
-        <w:pStyle w:val="ListParagraph"/>
-        <w:numPr>
-          <w:ilvl w:val="0"/>
-          <w:numId w:val="6"/>
-        </w:numPr>
-      </w:pPr>
-      <w:r>
-        <w:t>Acount page(gebruiker gegevens)</w:t>
-      </w:r>
-    </w:p>
-    <w:p>
-      <w:pPr>
-        <w:pStyle w:val="ListParagraph"/>
-        <w:numPr>
-          <w:ilvl w:val="0"/>
-          <w:numId w:val="6"/>
-        </w:numPr>
-      </w:pPr>
-      <w:r>
-        <w:t>News feed</w:t>
-      </w:r>
-    </w:p>
-    <w:p>
-      <w:r>
-        <w:t xml:space="preserve">Wat word er </w:t>
-      </w:r>
-      <w:r>
-        <w:rPr>
-          <w:b/>
-          <w:u w:val="single"/>
-        </w:rPr>
-        <w:t>Niet</w:t>
-      </w:r>
-      <w:r>
-        <w:t xml:space="preserve"> gemaakt:</w:t>
-      </w:r>
-    </w:p>
-    <w:p>
-      <w:pPr>
-        <w:pStyle w:val="ListParagraph"/>
-        <w:numPr>
-          <w:ilvl w:val="0"/>
-          <w:numId w:val="6"/>
-        </w:numPr>
-      </w:pPr>
-      <w:r>
-        <w:t>De gebruiker kan de website design niet zelf veranderen</w:t>
-      </w:r>
-    </w:p>
-    <w:p>
-      <w:pPr>
-        <w:pStyle w:val="Heading2"/>
-      </w:pPr>
-      <w:bookmarkStart w:id="31" w:name="_Toc482705862"/>
-      <w:bookmarkStart w:id="32" w:name="_Toc483302223"/>
-      <w:r>
-        <w:t>Plan van Aanpak</w:t>
-      </w:r>
-      <w:bookmarkEnd w:id="31"/>
-      <w:bookmarkEnd w:id="32"/>
-    </w:p>
-    <w:p>
-      <w:r>
-        <w:t>Nadat we klaar zijn met het documenteren van ons project gaan we beginnen met het maken van de database waar alles in komt te staan. Als we dit gedaan hebben gaan we eerst een aantrekkelijke maar overzichtelijke HTML design maken. Dan beginnen we aan het register en login systeem. Dit doen we door de website te koppelen aan de gemaakte database. Hierdoor worden alle gegevens die worden opgehaalt uit het registreren opgesagen en kunnen worden opgehaalt voor het inloggen. Wachtwoorden worden geéncrypt met een SHA1 encryption. Vervolgens gaan we aan de slag met het maken van de forum. Ook dit wordt allemaal opgeslgen in de SQL database. Daarna begint Damian te werken aan de customer support en Alex aan de mirror applicatie in C# van de website. Nadat de applicatie klaar is weergeven we deze op de website om te downloaden.</w:t>
-      </w:r>
+      <w:bookmarkStart w:id="43" w:name="_Toc482705864"/>
+      <w:bookmarkStart w:id="44" w:name="_Toc483310835"/>
+      <w:r>
+        <w:t>Over dit document</w:t>
+      </w:r>
+      <w:bookmarkEnd w:id="43"/>
+      <w:bookmarkEnd w:id="44"/>
     </w:p>
     <w:p>
       <w:pPr>
         <w:pStyle w:val="Heading3"/>
       </w:pPr>
-      <w:bookmarkStart w:id="33" w:name="_Toc482705863"/>
-      <w:bookmarkStart w:id="34" w:name="_Toc483302224"/>
-      <w:r>
-        <w:t>Haalbaarheidsstappen</w:t>
-      </w:r>
-      <w:bookmarkEnd w:id="33"/>
-      <w:bookmarkEnd w:id="34"/>
-    </w:p>
-    <w:p>
-      <w:r>
-        <w:t>Eerst testen we de connnectie tussen de database en de website die we hebben gemaakt door middel van PHP.</w:t>
-      </w:r>
-    </w:p>
-    <w:p>
-      <w:r>
-        <w:t>Daarna kijken we de ingevulde informatie bij het inloggen na. En de data die we ontvangen in het registratie formulier slaan we op in de database.</w:t>
-      </w:r>
-    </w:p>
-    <w:p>
-      <w:r>
-        <w:lastRenderedPageBreak/>
-        <w:t>Ten slotte testen we of de opgeslagen informatie kan worden opgehaald uit de database. Deze informatie kunnen we gebruiken om te controleren of bij de login de juiste gegevens zijn ingevoerd.</w:t>
-      </w:r>
-    </w:p>
-    <w:p/>
-    <w:p>
-      <w:pPr>
-        <w:pStyle w:val="Heading2"/>
-      </w:pPr>
-      <w:bookmarkStart w:id="35" w:name="_Toc482705864"/>
-      <w:bookmarkStart w:id="36" w:name="_Toc483302225"/>
-      <w:r>
-        <w:t>Over dit document</w:t>
-      </w:r>
-      <w:bookmarkEnd w:id="35"/>
-      <w:bookmarkEnd w:id="36"/>
-    </w:p>
-    <w:p>
-      <w:pPr>
-        <w:pStyle w:val="Heading3"/>
-      </w:pPr>
-      <w:bookmarkStart w:id="37" w:name="_Toc482705865"/>
-      <w:bookmarkStart w:id="38" w:name="_Toc483302226"/>
+      <w:bookmarkStart w:id="45" w:name="_Toc482705865"/>
+      <w:bookmarkStart w:id="46" w:name="_Toc483310836"/>
       <w:r>
         <w:t>Afkortingen</w:t>
       </w:r>
-      <w:bookmarkEnd w:id="37"/>
-      <w:bookmarkEnd w:id="38"/>
+      <w:bookmarkEnd w:id="45"/>
+      <w:bookmarkEnd w:id="46"/>
     </w:p>
     <w:tbl>
       <w:tblPr>
@@ -4183,11 +4127,11 @@
       <w:pPr>
         <w:pStyle w:val="Heading3"/>
       </w:pPr>
-      <w:bookmarkStart w:id="39" w:name="_Toc483302227"/>
+      <w:bookmarkStart w:id="47" w:name="_Toc483310837"/>
       <w:r>
         <w:t>Referenties</w:t>
       </w:r>
-      <w:bookmarkEnd w:id="39"/>
+      <w:bookmarkEnd w:id="47"/>
     </w:p>
     <w:tbl>
       <w:tblPr>
@@ -4357,13 +4301,13 @@
       <w:pPr>
         <w:pStyle w:val="Heading3"/>
       </w:pPr>
-      <w:bookmarkStart w:id="40" w:name="_Toc482705866"/>
-      <w:bookmarkStart w:id="41" w:name="_Toc483302228"/>
+      <w:bookmarkStart w:id="48" w:name="_Toc482705866"/>
+      <w:bookmarkStart w:id="49" w:name="_Toc483310838"/>
       <w:r>
         <w:t>Definities</w:t>
       </w:r>
-      <w:bookmarkEnd w:id="40"/>
-      <w:bookmarkEnd w:id="41"/>
+      <w:bookmarkEnd w:id="48"/>
+      <w:bookmarkEnd w:id="49"/>
     </w:p>
     <w:tbl>
       <w:tblPr>
@@ -4540,7 +4484,16 @@
                 <w:sz w:val="18"/>
                 <w:szCs w:val="18"/>
               </w:rPr>
-              <w:t>Een database, gegevensbank of databank is een digitaal opgeslagen archief, ingericht met het oog op flexibele raadpleging en gebruik. Databases spelen een belangrijke rol voor het archiveren en actueel houden van gegevens bij onder meer de overheid, financiële instellingen en bedrijven, in de wetenschap, en worden op kleinere schaal ook privé gebruikt.</w:t>
+              <w:t xml:space="preserve">Een database, gegevensbank of databank is een digitaal opgeslagen archief, ingericht met het oog op flexibele raadpleging en gebruik. Databases spelen een belangrijke rol voor het archiveren en actueel houden van gegevens bij onder meer de overheid, </w:t>
+            </w:r>
+            <w:r>
+              <w:rPr>
+                <w:rFonts w:ascii="Verdana" w:hAnsi="Verdana"/>
+                <w:sz w:val="18"/>
+                <w:szCs w:val="18"/>
+              </w:rPr>
+              <w:lastRenderedPageBreak/>
+              <w:t>financiële instellingen en bedrijven, in de wetenschap, en worden op kleinere schaal ook privé gebruikt.</w:t>
             </w:r>
           </w:p>
         </w:tc>
@@ -4551,13 +4504,13 @@
       <w:pPr>
         <w:pStyle w:val="Heading3"/>
       </w:pPr>
-      <w:bookmarkStart w:id="42" w:name="_Toc482705867"/>
-      <w:bookmarkStart w:id="43" w:name="_Toc483302229"/>
+      <w:bookmarkStart w:id="50" w:name="_Toc482705867"/>
+      <w:bookmarkStart w:id="51" w:name="_Toc483310839"/>
       <w:r>
         <w:t>Gebruikte materialen</w:t>
       </w:r>
-      <w:bookmarkEnd w:id="42"/>
-      <w:bookmarkEnd w:id="43"/>
+      <w:bookmarkEnd w:id="50"/>
+      <w:bookmarkEnd w:id="51"/>
     </w:p>
     <w:tbl>
       <w:tblPr>
@@ -4645,7 +4598,6 @@
                 <w:sz w:val="18"/>
                 <w:szCs w:val="18"/>
               </w:rPr>
-              <w:lastRenderedPageBreak/>
               <w:t>laptop</w:t>
             </w:r>
           </w:p>
@@ -5021,8 +4973,8 @@
     </w:tbl>
     <w:p/>
     <w:sectPr>
-      <w:headerReference w:type="default" r:id="rId18"/>
-      <w:footerReference w:type="default" r:id="rId19"/>
+      <w:headerReference w:type="default" r:id="rId20"/>
+      <w:footerReference w:type="default" r:id="rId21"/>
       <w:pgSz w:w="12240" w:h="15840"/>
       <w:pgMar w:top="1440" w:right="1440" w:bottom="1440" w:left="1440" w:header="708" w:footer="708" w:gutter="0"/>
       <w:cols w:space="708"/>
@@ -5030,6 +4982,178 @@
     </w:sectPr>
   </w:body>
 </w:document>
+</file>
+
+<file path=word/comments.xml><?xml version="1.0" encoding="utf-8"?>
+<w:comments xmlns:wpc="http://schemas.microsoft.com/office/word/2010/wordprocessingCanvas" xmlns:cx="http://schemas.microsoft.com/office/drawing/2014/chartex" xmlns:cx1="http://schemas.microsoft.com/office/drawing/2015/9/8/chartex" xmlns:cx2="http://schemas.microsoft.com/office/drawing/2015/10/21/chartex" xmlns:cx3="http://schemas.microsoft.com/office/drawing/2016/5/9/chartex" xmlns:cx4="http://schemas.microsoft.com/office/drawing/2016/5/10/chartex" xmlns:cx5="http://schemas.microsoft.com/office/drawing/2016/5/11/chartex" xmlns:mc="http://schemas.openxmlformats.org/markup-compatibility/2006" xmlns:o="urn:schemas-microsoft-com:office:office" xmlns:r="http://schemas.openxmlformats.org/officeDocument/2006/relationships" xmlns:m="http://schemas.openxmlformats.org/officeDocument/2006/math" xmlns:v="urn:schemas-microsoft-com:vml" xmlns:wp14="http://schemas.microsoft.com/office/word/2010/wordprocessingDrawing" xmlns:wp="http://schemas.openxmlformats.org/drawingml/2006/wordprocessingDrawing" xmlns:w10="urn:schemas-microsoft-com:office:word" xmlns:w="http://schemas.openxmlformats.org/wordprocessingml/2006/main" xmlns:w14="http://schemas.microsoft.com/office/word/2010/wordml" xmlns:w15="http://schemas.microsoft.com/office/word/2012/wordml" xmlns:w16se="http://schemas.microsoft.com/office/word/2015/wordml/symex" xmlns:wpg="http://schemas.microsoft.com/office/word/2010/wordprocessingGroup" xmlns:wpi="http://schemas.microsoft.com/office/word/2010/wordprocessingInk" xmlns:wne="http://schemas.microsoft.com/office/word/2006/wordml" xmlns:wps="http://schemas.microsoft.com/office/word/2010/wordprocessingShape" mc:Ignorable="w14 w15 w16se wp14">
+  <w:comment w:id="0" w:author="alex mares" w:date="2017-05-23T13:55:00Z" w:initials="am">
+    <w:p>
+      <w:pPr>
+        <w:pStyle w:val="CommentText"/>
+      </w:pPr>
+      <w:r>
+        <w:rPr>
+          <w:rStyle w:val="CommentReference"/>
+        </w:rPr>
+        <w:annotationRef/>
+      </w:r>
+      <w:r>
+        <w:rPr>
+          <w:rStyle w:val="CommentReference"/>
+        </w:rPr>
+        <w:t>Iets met resultaat en eisen, kan niet herinneren wat</w:t>
+      </w:r>
+    </w:p>
+  </w:comment>
+  <w:comment w:id="6" w:author="alex mares" w:date="2017-05-23T13:38:00Z" w:initials="am">
+    <w:p>
+      <w:pPr>
+        <w:pStyle w:val="CommentText"/>
+      </w:pPr>
+      <w:r>
+        <w:rPr>
+          <w:rStyle w:val="CommentReference"/>
+        </w:rPr>
+        <w:annotationRef/>
+      </w:r>
+      <w:r>
+        <w:t>Moet wel direct te maken hebben met wat wij maken</w:t>
+      </w:r>
+    </w:p>
+  </w:comment>
+  <w:comment w:id="8" w:author="alex mares" w:date="2017-05-23T13:37:00Z" w:initials="am">
+    <w:p>
+      <w:pPr>
+        <w:pStyle w:val="CommentText"/>
+      </w:pPr>
+      <w:r>
+        <w:rPr>
+          <w:rStyle w:val="CommentReference"/>
+        </w:rPr>
+        <w:annotationRef/>
+      </w:r>
+      <w:r>
+        <w:t>Globale plan van aanpak. Kan iedereen naar kijken en begreipt hoe jullie aan de slag gaan</w:t>
+      </w:r>
+    </w:p>
+  </w:comment>
+  <w:comment w:id="19" w:author="alex mares" w:date="2017-05-23T13:36:00Z" w:initials="am">
+    <w:p>
+      <w:pPr>
+        <w:pStyle w:val="CommentText"/>
+      </w:pPr>
+      <w:r>
+        <w:rPr>
+          <w:rStyle w:val="CommentReference"/>
+        </w:rPr>
+        <w:annotationRef/>
+      </w:r>
+      <w:r>
+        <w:t>Minder globaal en meer spescefiek</w:t>
+      </w:r>
+    </w:p>
+  </w:comment>
+  <w:comment w:id="24" w:author="alex mares" w:date="2017-05-23T13:40:00Z" w:initials="am">
+    <w:p>
+      <w:pPr>
+        <w:pStyle w:val="CommentText"/>
+      </w:pPr>
+      <w:r>
+        <w:rPr>
+          <w:rStyle w:val="CommentReference"/>
+        </w:rPr>
+        <w:annotationRef/>
+      </w:r>
+      <w:r>
+        <w:t>Use cases veranderen</w:t>
+      </w:r>
+      <w:r>
+        <w:t>, scenarios toevoegen met actors en dergelijken.</w:t>
+      </w:r>
+    </w:p>
+  </w:comment>
+  <w:comment w:id="29" w:author="alex mares" w:date="2017-05-23T13:47:00Z" w:initials="am">
+    <w:p>
+      <w:pPr>
+        <w:pStyle w:val="CommentText"/>
+      </w:pPr>
+      <w:r>
+        <w:rPr>
+          <w:rStyle w:val="CommentReference"/>
+        </w:rPr>
+        <w:annotationRef/>
+      </w:r>
+      <w:r>
+        <w:t>Beschrijving van hoe en wat we in de database op gaan slaan.</w:t>
+      </w:r>
+    </w:p>
+  </w:comment>
+  <w:comment w:id="33" w:author="alex mares" w:date="2017-05-23T13:41:00Z" w:initials="am">
+    <w:p>
+      <w:pPr>
+        <w:pStyle w:val="CommentText"/>
+      </w:pPr>
+      <w:r>
+        <w:rPr>
+          <w:rStyle w:val="CommentReference"/>
+        </w:rPr>
+        <w:annotationRef/>
+      </w:r>
+      <w:r>
+        <w:t>“Technische” eisen. Bvb, als je van die pagina daar naar to wilt hoe doe je dat dan.</w:t>
+      </w:r>
+    </w:p>
+  </w:comment>
+  <w:comment w:id="36" w:author="alex mares" w:date="2017-05-23T13:43:00Z" w:initials="am">
+    <w:p>
+      <w:pPr>
+        <w:pStyle w:val="CommentText"/>
+      </w:pPr>
+      <w:r>
+        <w:rPr>
+          <w:rStyle w:val="CommentReference"/>
+        </w:rPr>
+        <w:annotationRef/>
+      </w:r>
+      <w:r>
+        <w:t>Waarom gekozen om iets met bepaalde technieken te maken.</w:t>
+      </w:r>
+    </w:p>
+  </w:comment>
+  <w:comment w:id="40" w:author="alex mares" w:date="2017-05-23T13:45:00Z" w:initials="am">
+    <w:p>
+      <w:pPr>
+        <w:pStyle w:val="CommentText"/>
+      </w:pPr>
+      <w:r>
+        <w:rPr>
+          <w:rStyle w:val="CommentReference"/>
+        </w:rPr>
+        <w:annotationRef/>
+      </w:r>
+      <w:r>
+        <w:t xml:space="preserve">Technisch plan van aanpak. De programeurs </w:t>
+      </w:r>
+      <w:r>
+        <w:t>moeten door hiernaar te kijken prescies weten waar ze mee aan de slag moeten.</w:t>
+      </w:r>
+    </w:p>
+  </w:comment>
+</w:comments>
+</file>
+
+<file path=word/commentsExtended.xml><?xml version="1.0" encoding="utf-8"?>
+<w15:commentsEx xmlns:wpc="http://schemas.microsoft.com/office/word/2010/wordprocessingCanvas" xmlns:cx="http://schemas.microsoft.com/office/drawing/2014/chartex" xmlns:cx1="http://schemas.microsoft.com/office/drawing/2015/9/8/chartex" xmlns:cx2="http://schemas.microsoft.com/office/drawing/2015/10/21/chartex" xmlns:cx3="http://schemas.microsoft.com/office/drawing/2016/5/9/chartex" xmlns:cx4="http://schemas.microsoft.com/office/drawing/2016/5/10/chartex" xmlns:cx5="http://schemas.microsoft.com/office/drawing/2016/5/11/chartex" xmlns:mc="http://schemas.openxmlformats.org/markup-compatibility/2006" xmlns:o="urn:schemas-microsoft-com:office:office" xmlns:r="http://schemas.openxmlformats.org/officeDocument/2006/relationships" xmlns:m="http://schemas.openxmlformats.org/officeDocument/2006/math" xmlns:v="urn:schemas-microsoft-com:vml" xmlns:wp14="http://schemas.microsoft.com/office/word/2010/wordprocessingDrawing" xmlns:wp="http://schemas.openxmlformats.org/drawingml/2006/wordprocessingDrawing" xmlns:w10="urn:schemas-microsoft-com:office:word" xmlns:w="http://schemas.openxmlformats.org/wordprocessingml/2006/main" xmlns:w14="http://schemas.microsoft.com/office/word/2010/wordml" xmlns:w15="http://schemas.microsoft.com/office/word/2012/wordml" xmlns:w16se="http://schemas.microsoft.com/office/word/2015/wordml/symex" xmlns:wpg="http://schemas.microsoft.com/office/word/2010/wordprocessingGroup" xmlns:wpi="http://schemas.microsoft.com/office/word/2010/wordprocessingInk" xmlns:wne="http://schemas.microsoft.com/office/word/2006/wordml" xmlns:wps="http://schemas.microsoft.com/office/word/2010/wordprocessingShape" mc:Ignorable="w14 w15 w16se wp14">
+  <w15:commentEx w15:paraId="23B65E7B" w15:done="0"/>
+  <w15:commentEx w15:paraId="265367B5" w15:done="0"/>
+  <w15:commentEx w15:paraId="68BE481E" w15:done="0"/>
+  <w15:commentEx w15:paraId="66E19E08" w15:done="0"/>
+  <w15:commentEx w15:paraId="787891C3" w15:done="0"/>
+  <w15:commentEx w15:paraId="447CE585" w15:done="0"/>
+  <w15:commentEx w15:paraId="067DE694" w15:done="0"/>
+  <w15:commentEx w15:paraId="27036547" w15:done="0"/>
+  <w15:commentEx w15:paraId="48512065" w15:done="0"/>
+</w15:commentsEx>
 </file>
 
 <file path=word/endnotes.xml><?xml version="1.0" encoding="utf-8"?>
@@ -5072,7 +5196,7 @@
         <w:lang w:val="en-GB" w:eastAsia="en-GB"/>
       </w:rPr>
       <w:drawing>
-        <wp:anchor distT="0" distB="0" distL="114300" distR="114300" simplePos="0" relativeHeight="251660800" behindDoc="1" locked="0" layoutInCell="1" allowOverlap="1" wp14:anchorId="2E5DEF66" wp14:editId="64B5E58F">
+        <wp:anchor distT="0" distB="0" distL="114300" distR="114300" simplePos="0" relativeHeight="251660800" behindDoc="1" locked="0" layoutInCell="1" allowOverlap="1" wp14:anchorId="478312BD" wp14:editId="0A72AC3D">
           <wp:simplePos x="0" y="0"/>
           <wp:positionH relativeFrom="column">
             <wp:posOffset>6010910</wp:posOffset>
@@ -5137,7 +5261,7 @@
         <w:lang w:val="en-GB" w:eastAsia="en-GB"/>
       </w:rPr>
       <w:drawing>
-        <wp:anchor distT="36576" distB="36576" distL="36576" distR="36576" simplePos="0" relativeHeight="251656704" behindDoc="0" locked="0" layoutInCell="1" allowOverlap="1" wp14:anchorId="700939B5" wp14:editId="2CF7B93C">
+        <wp:anchor distT="36576" distB="36576" distL="36576" distR="36576" simplePos="0" relativeHeight="251656704" behindDoc="0" locked="0" layoutInCell="1" allowOverlap="1" wp14:anchorId="6C464FE3" wp14:editId="6073AC5A">
           <wp:simplePos x="0" y="0"/>
           <wp:positionH relativeFrom="column">
             <wp:posOffset>11445240</wp:posOffset>
@@ -5201,7 +5325,7 @@
         <w:lang w:val="en-GB" w:eastAsia="en-GB"/>
       </w:rPr>
       <w:drawing>
-        <wp:anchor distT="36576" distB="36576" distL="36576" distR="36576" simplePos="0" relativeHeight="251657728" behindDoc="0" locked="0" layoutInCell="1" allowOverlap="1" wp14:anchorId="3689FC9A" wp14:editId="66AC768F">
+        <wp:anchor distT="36576" distB="36576" distL="36576" distR="36576" simplePos="0" relativeHeight="251657728" behindDoc="0" locked="0" layoutInCell="1" allowOverlap="1" wp14:anchorId="50A7E052" wp14:editId="53558BA5">
           <wp:simplePos x="0" y="0"/>
           <wp:positionH relativeFrom="column">
             <wp:posOffset>11445240</wp:posOffset>
@@ -5265,7 +5389,7 @@
         <w:lang w:val="en-GB" w:eastAsia="en-GB"/>
       </w:rPr>
       <w:drawing>
-        <wp:anchor distT="36576" distB="36576" distL="36576" distR="36576" simplePos="0" relativeHeight="251658752" behindDoc="0" locked="0" layoutInCell="1" allowOverlap="1" wp14:anchorId="014D4B42" wp14:editId="0D4CC765">
+        <wp:anchor distT="36576" distB="36576" distL="36576" distR="36576" simplePos="0" relativeHeight="251658752" behindDoc="0" locked="0" layoutInCell="1" allowOverlap="1" wp14:anchorId="13DB1B53" wp14:editId="57B40595">
           <wp:simplePos x="0" y="0"/>
           <wp:positionH relativeFrom="column">
             <wp:posOffset>11445240</wp:posOffset>
@@ -5333,14 +5457,7 @@
         <w:color w:val="424A52"/>
         <w:szCs w:val="20"/>
       </w:rPr>
-      <w:t xml:space="preserve"> </w:t>
-    </w:r>
-    <w:r>
-      <w:rPr>
-        <w:color w:val="424A52"/>
-        <w:szCs w:val="20"/>
-      </w:rPr>
-      <w:t>college is een onderdeel van roc</w:t>
+      <w:t xml:space="preserve"> college is een onderdeel van roc</w:t>
     </w:r>
     <w:r>
       <w:rPr>
@@ -5441,7 +5558,7 @@
         <w:sz w:val="16"/>
         <w:szCs w:val="16"/>
       </w:rPr>
-      <w:t>5</w:t>
+      <w:t>4</w:t>
     </w:r>
     <w:r>
       <w:rPr>
@@ -5547,7 +5664,7 @@
         <w:lang w:val="en-GB" w:eastAsia="en-GB"/>
       </w:rPr>
       <w:drawing>
-        <wp:anchor distT="0" distB="0" distL="114300" distR="114300" simplePos="0" relativeHeight="251655680" behindDoc="0" locked="0" layoutInCell="1" allowOverlap="1" wp14:anchorId="2351B1AD" wp14:editId="101A1065">
+        <wp:anchor distT="0" distB="0" distL="114300" distR="114300" simplePos="0" relativeHeight="251655680" behindDoc="0" locked="0" layoutInCell="1" allowOverlap="1" wp14:anchorId="730311E6" wp14:editId="57D2A7FA">
           <wp:simplePos x="0" y="0"/>
           <wp:positionH relativeFrom="column">
             <wp:posOffset>5113655</wp:posOffset>
@@ -6530,6 +6647,14 @@
     <w:abstractNumId w:val="2"/>
   </w:num>
 </w:numbering>
+</file>
+
+<file path=word/people.xml><?xml version="1.0" encoding="utf-8"?>
+<w15:people xmlns:wpc="http://schemas.microsoft.com/office/word/2010/wordprocessingCanvas" xmlns:cx="http://schemas.microsoft.com/office/drawing/2014/chartex" xmlns:cx1="http://schemas.microsoft.com/office/drawing/2015/9/8/chartex" xmlns:cx2="http://schemas.microsoft.com/office/drawing/2015/10/21/chartex" xmlns:cx3="http://schemas.microsoft.com/office/drawing/2016/5/9/chartex" xmlns:cx4="http://schemas.microsoft.com/office/drawing/2016/5/10/chartex" xmlns:cx5="http://schemas.microsoft.com/office/drawing/2016/5/11/chartex" xmlns:mc="http://schemas.openxmlformats.org/markup-compatibility/2006" xmlns:o="urn:schemas-microsoft-com:office:office" xmlns:r="http://schemas.openxmlformats.org/officeDocument/2006/relationships" xmlns:m="http://schemas.openxmlformats.org/officeDocument/2006/math" xmlns:v="urn:schemas-microsoft-com:vml" xmlns:wp14="http://schemas.microsoft.com/office/word/2010/wordprocessingDrawing" xmlns:wp="http://schemas.openxmlformats.org/drawingml/2006/wordprocessingDrawing" xmlns:w10="urn:schemas-microsoft-com:office:word" xmlns:w="http://schemas.openxmlformats.org/wordprocessingml/2006/main" xmlns:w14="http://schemas.microsoft.com/office/word/2010/wordml" xmlns:w15="http://schemas.microsoft.com/office/word/2012/wordml" xmlns:w16se="http://schemas.microsoft.com/office/word/2015/wordml/symex" xmlns:wpg="http://schemas.microsoft.com/office/word/2010/wordprocessingGroup" xmlns:wpi="http://schemas.microsoft.com/office/word/2010/wordprocessingInk" xmlns:wne="http://schemas.microsoft.com/office/word/2006/wordml" xmlns:wps="http://schemas.microsoft.com/office/word/2010/wordprocessingShape" mc:Ignorable="w14 w15 w16se wp14">
+  <w15:person w15:author="alex mares">
+    <w15:presenceInfo w15:providerId="Windows Live" w15:userId="92856fc40e7f674e"/>
+  </w15:person>
+</w15:people>
 </file>
 
 <file path=word/styles.xml><?xml version="1.0" encoding="utf-8"?>
@@ -7267,6 +7392,78 @@
       <w:ind w:left="440"/>
     </w:pPr>
   </w:style>
+  <w:style w:type="character" w:styleId="CommentReference">
+    <w:name w:val="annotation reference"/>
+    <w:basedOn w:val="DefaultParagraphFont"/>
+    <w:uiPriority w:val="99"/>
+    <w:semiHidden/>
+    <w:unhideWhenUsed/>
+    <w:rsid w:val="00A07FC0"/>
+    <w:rPr>
+      <w:sz w:val="16"/>
+      <w:szCs w:val="16"/>
+    </w:rPr>
+  </w:style>
+  <w:style w:type="paragraph" w:styleId="CommentText">
+    <w:name w:val="annotation text"/>
+    <w:basedOn w:val="Normal"/>
+    <w:link w:val="CommentTextChar"/>
+    <w:uiPriority w:val="99"/>
+    <w:semiHidden/>
+    <w:unhideWhenUsed/>
+    <w:rsid w:val="00A07FC0"/>
+    <w:pPr>
+      <w:spacing w:line="240" w:lineRule="auto"/>
+    </w:pPr>
+    <w:rPr>
+      <w:sz w:val="20"/>
+      <w:szCs w:val="20"/>
+    </w:rPr>
+  </w:style>
+  <w:style w:type="character" w:customStyle="1" w:styleId="CommentTextChar">
+    <w:name w:val="Comment Text Char"/>
+    <w:basedOn w:val="DefaultParagraphFont"/>
+    <w:link w:val="CommentText"/>
+    <w:uiPriority w:val="99"/>
+    <w:semiHidden/>
+    <w:rsid w:val="00A07FC0"/>
+    <w:rPr>
+      <w:rFonts w:ascii="Trebuchet MS" w:hAnsi="Trebuchet MS"/>
+      <w:sz w:val="20"/>
+      <w:szCs w:val="20"/>
+      <w:lang w:val="nl-NL"/>
+    </w:rPr>
+  </w:style>
+  <w:style w:type="paragraph" w:styleId="CommentSubject">
+    <w:name w:val="annotation subject"/>
+    <w:basedOn w:val="CommentText"/>
+    <w:next w:val="CommentText"/>
+    <w:link w:val="CommentSubjectChar"/>
+    <w:uiPriority w:val="99"/>
+    <w:semiHidden/>
+    <w:unhideWhenUsed/>
+    <w:rsid w:val="00A07FC0"/>
+    <w:rPr>
+      <w:b/>
+      <w:bCs/>
+    </w:rPr>
+  </w:style>
+  <w:style w:type="character" w:customStyle="1" w:styleId="CommentSubjectChar">
+    <w:name w:val="Comment Subject Char"/>
+    <w:basedOn w:val="CommentTextChar"/>
+    <w:link w:val="CommentSubject"/>
+    <w:uiPriority w:val="99"/>
+    <w:semiHidden/>
+    <w:rsid w:val="00A07FC0"/>
+    <w:rPr>
+      <w:rFonts w:ascii="Trebuchet MS" w:hAnsi="Trebuchet MS"/>
+      <w:b/>
+      <w:bCs/>
+      <w:sz w:val="20"/>
+      <w:szCs w:val="20"/>
+      <w:lang w:val="nl-NL"/>
+    </w:rPr>
+  </w:style>
 </w:styles>
 </file>
 
@@ -7536,7 +7733,7 @@
 </file>
 
 <file path=customXml/itemProps1.xml><?xml version="1.0" encoding="utf-8"?>
-<ds:datastoreItem xmlns:ds="http://schemas.openxmlformats.org/officeDocument/2006/customXml" ds:itemID="{A81F1B00-7558-450F-BEB2-94BE5030E4C7}">
+<ds:datastoreItem xmlns:ds="http://schemas.openxmlformats.org/officeDocument/2006/customXml" ds:itemID="{D28E69BF-1F45-484C-8D7C-AAD67AB632BE}">
   <ds:schemaRefs>
     <ds:schemaRef ds:uri="http://schemas.openxmlformats.org/officeDocument/2006/bibliography"/>
   </ds:schemaRefs>

</xml_diff>